<commit_message>
#308 title and back pages for personal statement: develop: some changes
</commit_message>
<xml_diff>
--- a/core/src/main/resources/docs/templates/PersonalWrapperBack.docx
+++ b/core/src/main/resources/docs/templates/PersonalWrapperBack.docx
@@ -404,17 +404,8 @@
                 <w:rFonts w:ascii="Times New Roman" w:hAnsi="Times New Roman"/>
                 <w:lang w:val="en-US"/>
               </w:rPr>
-              <w:t>#</w:t>
+              <w:t>#PracticeName</w:t>
             </w:r>
-            <w:proofErr w:type="spellStart"/>
-            <w:r>
-              <w:rPr>
-                <w:rFonts w:ascii="Times New Roman" w:hAnsi="Times New Roman"/>
-                <w:lang w:val="en-US"/>
-              </w:rPr>
-              <w:t>PracticeName</w:t>
-            </w:r>
-            <w:proofErr w:type="spellEnd"/>
           </w:p>
         </w:tc>
         <w:tc>
@@ -511,8 +502,6 @@
           <w:lang w:val="en-US"/>
         </w:rPr>
       </w:pPr>
-      <w:bookmarkStart w:id="0" w:name="_GoBack"/>
-      <w:bookmarkEnd w:id="0"/>
     </w:p>
     <w:tbl>
       <w:tblPr>
@@ -873,19 +862,8 @@
                 <w:szCs w:val="24"/>
                 <w:lang w:val="en-US"/>
               </w:rPr>
-              <w:t>#</w:t>
+              <w:t>#Gp</w:t>
             </w:r>
-            <w:proofErr w:type="spellStart"/>
-            <w:r>
-              <w:rPr>
-                <w:rFonts w:ascii="Times New Roman" w:hAnsi="Times New Roman"/>
-                <w:sz w:val="24"/>
-                <w:szCs w:val="24"/>
-                <w:lang w:val="en-US"/>
-              </w:rPr>
-              <w:t>Gp</w:t>
-            </w:r>
-            <w:proofErr w:type="spellEnd"/>
           </w:p>
         </w:tc>
         <w:tc>
@@ -1321,25 +1299,7 @@
                 <w:sz w:val="16"/>
                 <w:szCs w:val="16"/>
               </w:rPr>
-              <w:t xml:space="preserve">За </w:t>
-            </w:r>
-            <w:proofErr w:type="spellStart"/>
-            <w:r>
-              <w:rPr>
-                <w:rFonts w:ascii="Times New Roman" w:hAnsi="Times New Roman"/>
-                <w:sz w:val="16"/>
-                <w:szCs w:val="16"/>
-              </w:rPr>
-              <w:t>національною</w:t>
-            </w:r>
-            <w:proofErr w:type="spellEnd"/>
-            <w:r>
-              <w:rPr>
-                <w:rFonts w:ascii="Times New Roman" w:hAnsi="Times New Roman"/>
-                <w:sz w:val="16"/>
-                <w:szCs w:val="16"/>
-              </w:rPr>
-              <w:t xml:space="preserve"> шкалою</w:t>
+              <w:t>За національною шкалою</w:t>
             </w:r>
           </w:p>
         </w:tc>
@@ -1992,8 +1952,8 @@
             <w:pPr>
               <w:rPr>
                 <w:rFonts w:ascii="Times New Roman" w:hAnsi="Times New Roman"/>
-                <w:sz w:val="28"/>
-                <w:szCs w:val="28"/>
+                <w:sz w:val="24"/>
+                <w:szCs w:val="24"/>
               </w:rPr>
             </w:pPr>
             <w:r>
@@ -2017,10 +1977,31 @@
             <w:pPr>
               <w:rPr>
                 <w:rFonts w:ascii="Times New Roman" w:hAnsi="Times New Roman"/>
-                <w:sz w:val="28"/>
-                <w:szCs w:val="28"/>
-              </w:rPr>
-            </w:pPr>
+                <w:sz w:val="24"/>
+                <w:szCs w:val="24"/>
+                <w:lang w:val="en-US"/>
+              </w:rPr>
+            </w:pPr>
+            <w:r>
+              <w:rPr>
+                <w:rFonts w:ascii="Times New Roman" w:hAnsi="Times New Roman"/>
+                <w:sz w:val="24"/>
+                <w:szCs w:val="24"/>
+                <w:lang w:val="en-US"/>
+              </w:rPr>
+              <w:t>#</w:t>
+            </w:r>
+            <w:r>
+              <w:rPr>
+                <w:rFonts w:ascii="Times New Roman" w:hAnsi="Times New Roman"/>
+                <w:sz w:val="24"/>
+                <w:szCs w:val="24"/>
+                <w:lang w:val="en-US"/>
+              </w:rPr>
+              <w:t>ThesisName</w:t>
+            </w:r>
+            <w:bookmarkStart w:id="0" w:name="_GoBack"/>
+            <w:bookmarkEnd w:id="0"/>
           </w:p>
         </w:tc>
       </w:tr>
@@ -2038,10 +2019,20 @@
             <w:pPr>
               <w:rPr>
                 <w:rFonts w:ascii="Times New Roman" w:hAnsi="Times New Roman"/>
-                <w:sz w:val="28"/>
-                <w:szCs w:val="28"/>
-              </w:rPr>
-            </w:pPr>
+                <w:sz w:val="24"/>
+                <w:szCs w:val="24"/>
+                <w:lang w:val="en-US"/>
+              </w:rPr>
+            </w:pPr>
+            <w:r>
+              <w:rPr>
+                <w:rFonts w:ascii="Times New Roman" w:hAnsi="Times New Roman"/>
+                <w:sz w:val="24"/>
+                <w:szCs w:val="24"/>
+                <w:lang w:val="en-US"/>
+              </w:rPr>
+              <w:t>#ThesisName2</w:t>
+            </w:r>
           </w:p>
         </w:tc>
       </w:tr>
@@ -2059,8 +2050,8 @@
             <w:pPr>
               <w:rPr>
                 <w:rFonts w:ascii="Times New Roman" w:hAnsi="Times New Roman"/>
-                <w:sz w:val="28"/>
-                <w:szCs w:val="28"/>
+                <w:sz w:val="24"/>
+                <w:szCs w:val="24"/>
               </w:rPr>
             </w:pPr>
           </w:p>
@@ -2080,8 +2071,8 @@
             <w:pPr>
               <w:rPr>
                 <w:rFonts w:ascii="Times New Roman" w:hAnsi="Times New Roman"/>
-                <w:sz w:val="28"/>
-                <w:szCs w:val="28"/>
+                <w:sz w:val="24"/>
+                <w:szCs w:val="24"/>
               </w:rPr>
             </w:pPr>
           </w:p>
@@ -2238,19 +2229,8 @@
                 <w:szCs w:val="24"/>
                 <w:lang w:val="en-US"/>
               </w:rPr>
-              <w:t>#</w:t>
+              <w:t>#DeanName</w:t>
             </w:r>
-            <w:proofErr w:type="spellStart"/>
-            <w:r>
-              <w:rPr>
-                <w:rFonts w:ascii="Times New Roman" w:hAnsi="Times New Roman"/>
-                <w:sz w:val="24"/>
-                <w:szCs w:val="24"/>
-                <w:lang w:val="en-US"/>
-              </w:rPr>
-              <w:t>DeanName</w:t>
-            </w:r>
-            <w:proofErr w:type="spellEnd"/>
           </w:p>
         </w:tc>
       </w:tr>
@@ -6512,7 +6492,7 @@
 </file>
 
 <file path=customXml/itemProps1.xml><?xml version="1.0" encoding="utf-8"?>
-<ds:datastoreItem xmlns:ds="http://schemas.openxmlformats.org/officeDocument/2006/customXml" ds:itemID="{10FB03D1-2F45-4DE6-A48E-5326273FF98A}">
+<ds:datastoreItem xmlns:ds="http://schemas.openxmlformats.org/officeDocument/2006/customXml" ds:itemID="{94023FFA-6B45-42E2-8774-43CC190D40F2}">
   <ds:schemaRefs>
     <ds:schemaRef ds:uri="http://schemas.openxmlformats.org/officeDocument/2006/bibliography"/>
   </ds:schemaRefs>

</xml_diff>

<commit_message>
#308 title and back pages for personal statement: develop: created datautil and reports for table fill
</commit_message>
<xml_diff>
--- a/core/src/main/resources/docs/templates/PersonalWrapperBack.docx
+++ b/core/src/main/resources/docs/templates/PersonalWrapperBack.docx
@@ -62,6 +62,7 @@
       <w:pPr>
         <w:spacing w:after="0" w:line="72" w:lineRule="auto"/>
         <w:rPr>
+          <w:rFonts w:ascii="Times New Roman" w:hAnsi="Times New Roman"/>
           <w:sz w:val="2"/>
           <w:szCs w:val="2"/>
         </w:rPr>
@@ -76,12 +77,12 @@
       </w:tblPr>
       <w:tblGrid>
         <w:gridCol w:w="895"/>
-        <w:gridCol w:w="2336"/>
-        <w:gridCol w:w="1827"/>
-        <w:gridCol w:w="1443"/>
-        <w:gridCol w:w="1035"/>
-        <w:gridCol w:w="1618"/>
-        <w:gridCol w:w="1047"/>
+        <w:gridCol w:w="2361"/>
+        <w:gridCol w:w="2126"/>
+        <w:gridCol w:w="1683"/>
+        <w:gridCol w:w="868"/>
+        <w:gridCol w:w="1418"/>
+        <w:gridCol w:w="864"/>
       </w:tblGrid>
       <w:tr>
         <w:trPr>
@@ -92,6 +93,7 @@
           <w:tcPr>
             <w:tcW w:w="895" w:type="dxa"/>
             <w:vMerge w:val="restart"/>
+            <w:vAlign w:val="center"/>
           </w:tcPr>
           <w:p>
             <w:pPr>
@@ -116,8 +118,9 @@
         </w:tc>
         <w:tc>
           <w:tcPr>
-            <w:tcW w:w="2336" w:type="dxa"/>
+            <w:tcW w:w="2361" w:type="dxa"/>
             <w:vMerge w:val="restart"/>
+            <w:vAlign w:val="center"/>
           </w:tcPr>
           <w:p>
             <w:pPr>
@@ -142,8 +145,9 @@
         </w:tc>
         <w:tc>
           <w:tcPr>
-            <w:tcW w:w="1827" w:type="dxa"/>
+            <w:tcW w:w="2126" w:type="dxa"/>
             <w:vMerge w:val="restart"/>
+            <w:vAlign w:val="center"/>
           </w:tcPr>
           <w:p>
             <w:pPr>
@@ -168,8 +172,9 @@
         </w:tc>
         <w:tc>
           <w:tcPr>
-            <w:tcW w:w="1443" w:type="dxa"/>
+            <w:tcW w:w="1683" w:type="dxa"/>
             <w:vMerge w:val="restart"/>
+            <w:vAlign w:val="center"/>
           </w:tcPr>
           <w:p>
             <w:pPr>
@@ -194,8 +199,9 @@
         </w:tc>
         <w:tc>
           <w:tcPr>
-            <w:tcW w:w="3700" w:type="dxa"/>
+            <w:tcW w:w="3150" w:type="dxa"/>
             <w:gridSpan w:val="3"/>
+            <w:vAlign w:val="center"/>
           </w:tcPr>
           <w:p>
             <w:pPr>
@@ -228,6 +234,7 @@
           <w:tcPr>
             <w:tcW w:w="895" w:type="dxa"/>
             <w:vMerge/>
+            <w:vAlign w:val="center"/>
           </w:tcPr>
           <w:p>
             <w:pPr>
@@ -242,8 +249,9 @@
         </w:tc>
         <w:tc>
           <w:tcPr>
-            <w:tcW w:w="2336" w:type="dxa"/>
+            <w:tcW w:w="2361" w:type="dxa"/>
             <w:vMerge/>
+            <w:vAlign w:val="center"/>
           </w:tcPr>
           <w:p>
             <w:pPr>
@@ -258,8 +266,9 @@
         </w:tc>
         <w:tc>
           <w:tcPr>
-            <w:tcW w:w="1827" w:type="dxa"/>
+            <w:tcW w:w="2126" w:type="dxa"/>
             <w:vMerge/>
+            <w:vAlign w:val="center"/>
           </w:tcPr>
           <w:p>
             <w:pPr>
@@ -274,8 +283,9 @@
         </w:tc>
         <w:tc>
           <w:tcPr>
-            <w:tcW w:w="1443" w:type="dxa"/>
+            <w:tcW w:w="1683" w:type="dxa"/>
             <w:vMerge/>
+            <w:vAlign w:val="center"/>
           </w:tcPr>
           <w:p>
             <w:pPr>
@@ -290,23 +300,24 @@
         </w:tc>
         <w:tc>
           <w:tcPr>
-            <w:tcW w:w="1035" w:type="dxa"/>
+            <w:tcW w:w="868" w:type="dxa"/>
+            <w:vAlign w:val="center"/>
           </w:tcPr>
           <w:p>
             <w:pPr>
               <w:jc w:val="center"/>
               <w:rPr>
                 <w:rFonts w:ascii="Times New Roman" w:hAnsi="Times New Roman"/>
-                <w:sz w:val="18"/>
-                <w:szCs w:val="18"/>
+                <w:sz w:val="16"/>
+                <w:szCs w:val="16"/>
                 <w:lang w:val="uk-UA"/>
               </w:rPr>
             </w:pPr>
             <w:r>
               <w:rPr>
                 <w:rFonts w:ascii="Times New Roman" w:hAnsi="Times New Roman"/>
-                <w:sz w:val="18"/>
-                <w:szCs w:val="18"/>
+                <w:sz w:val="16"/>
+                <w:szCs w:val="16"/>
                 <w:lang w:val="uk-UA"/>
               </w:rPr>
               <w:t>Кількість балів</w:t>
@@ -315,23 +326,24 @@
         </w:tc>
         <w:tc>
           <w:tcPr>
-            <w:tcW w:w="1618" w:type="dxa"/>
+            <w:tcW w:w="1418" w:type="dxa"/>
+            <w:vAlign w:val="center"/>
           </w:tcPr>
           <w:p>
             <w:pPr>
               <w:jc w:val="center"/>
               <w:rPr>
                 <w:rFonts w:ascii="Times New Roman" w:hAnsi="Times New Roman"/>
-                <w:sz w:val="18"/>
-                <w:szCs w:val="18"/>
+                <w:sz w:val="16"/>
+                <w:szCs w:val="16"/>
                 <w:lang w:val="uk-UA"/>
               </w:rPr>
             </w:pPr>
             <w:r>
               <w:rPr>
                 <w:rFonts w:ascii="Times New Roman" w:hAnsi="Times New Roman"/>
-                <w:sz w:val="18"/>
-                <w:szCs w:val="18"/>
+                <w:sz w:val="16"/>
+                <w:szCs w:val="16"/>
                 <w:lang w:val="uk-UA"/>
               </w:rPr>
               <w:t>За національною шкалою</w:t>
@@ -340,23 +352,24 @@
         </w:tc>
         <w:tc>
           <w:tcPr>
-            <w:tcW w:w="1047" w:type="dxa"/>
+            <w:tcW w:w="864" w:type="dxa"/>
+            <w:vAlign w:val="center"/>
           </w:tcPr>
           <w:p>
             <w:pPr>
               <w:jc w:val="center"/>
               <w:rPr>
                 <w:rFonts w:ascii="Times New Roman" w:hAnsi="Times New Roman"/>
-                <w:sz w:val="18"/>
-                <w:szCs w:val="18"/>
-                <w:lang w:val="en-US"/>
-              </w:rPr>
-            </w:pPr>
-            <w:r>
-              <w:rPr>
-                <w:rFonts w:ascii="Times New Roman" w:hAnsi="Times New Roman"/>
-                <w:sz w:val="18"/>
-                <w:szCs w:val="18"/>
+                <w:sz w:val="16"/>
+                <w:szCs w:val="16"/>
+                <w:lang w:val="en-US"/>
+              </w:rPr>
+            </w:pPr>
+            <w:r>
+              <w:rPr>
+                <w:rFonts w:ascii="Times New Roman" w:hAnsi="Times New Roman"/>
+                <w:sz w:val="16"/>
+                <w:szCs w:val="16"/>
                 <w:lang w:val="uk-UA"/>
               </w:rPr>
               <w:t>ECTS</w:t>
@@ -366,6 +379,7 @@
       </w:tr>
       <w:tr>
         <w:trPr>
+          <w:trHeight w:val="567"/>
           <w:jc w:val="center"/>
         </w:trPr>
         <w:tc>
@@ -390,53 +404,62 @@
         </w:tc>
         <w:tc>
           <w:tcPr>
-            <w:tcW w:w="2336" w:type="dxa"/>
-          </w:tcPr>
-          <w:p>
-            <w:pPr>
-              <w:rPr>
-                <w:rFonts w:ascii="Times New Roman" w:hAnsi="Times New Roman"/>
-                <w:lang w:val="en-US"/>
-              </w:rPr>
-            </w:pPr>
-            <w:r>
-              <w:rPr>
-                <w:rFonts w:ascii="Times New Roman" w:hAnsi="Times New Roman"/>
-                <w:lang w:val="en-US"/>
-              </w:rPr>
-              <w:t>#PracticeName</w:t>
-            </w:r>
-          </w:p>
-        </w:tc>
-        <w:tc>
-          <w:tcPr>
-            <w:tcW w:w="1827" w:type="dxa"/>
-          </w:tcPr>
-          <w:p>
-            <w:pPr>
-              <w:rPr>
-                <w:rFonts w:ascii="Times New Roman" w:hAnsi="Times New Roman"/>
-                <w:lang w:val="en-US"/>
-              </w:rPr>
-            </w:pPr>
-          </w:p>
-        </w:tc>
-        <w:tc>
-          <w:tcPr>
-            <w:tcW w:w="1443" w:type="dxa"/>
-          </w:tcPr>
-          <w:p>
-            <w:pPr>
-              <w:rPr>
-                <w:rFonts w:ascii="Times New Roman" w:hAnsi="Times New Roman"/>
-                <w:lang w:val="en-US"/>
-              </w:rPr>
-            </w:pPr>
-          </w:p>
-        </w:tc>
-        <w:tc>
-          <w:tcPr>
-            <w:tcW w:w="1035" w:type="dxa"/>
+            <w:tcW w:w="2361" w:type="dxa"/>
+          </w:tcPr>
+          <w:p>
+            <w:pPr>
+              <w:rPr>
+                <w:rFonts w:ascii="Times New Roman" w:hAnsi="Times New Roman"/>
+                <w:lang w:val="en-US"/>
+              </w:rPr>
+            </w:pPr>
+            <w:r>
+              <w:rPr>
+                <w:rFonts w:ascii="Times New Roman" w:hAnsi="Times New Roman"/>
+                <w:lang w:val="en-US"/>
+              </w:rPr>
+              <w:t>#</w:t>
+            </w:r>
+            <w:proofErr w:type="spellStart"/>
+            <w:r>
+              <w:rPr>
+                <w:rFonts w:ascii="Times New Roman" w:hAnsi="Times New Roman"/>
+                <w:lang w:val="en-US"/>
+              </w:rPr>
+              <w:t>PracticeName</w:t>
+            </w:r>
+            <w:proofErr w:type="spellEnd"/>
+          </w:p>
+        </w:tc>
+        <w:tc>
+          <w:tcPr>
+            <w:tcW w:w="2126" w:type="dxa"/>
+          </w:tcPr>
+          <w:p>
+            <w:pPr>
+              <w:rPr>
+                <w:rFonts w:ascii="Times New Roman" w:hAnsi="Times New Roman"/>
+                <w:lang w:val="en-US"/>
+              </w:rPr>
+            </w:pPr>
+          </w:p>
+        </w:tc>
+        <w:tc>
+          <w:tcPr>
+            <w:tcW w:w="1683" w:type="dxa"/>
+          </w:tcPr>
+          <w:p>
+            <w:pPr>
+              <w:rPr>
+                <w:rFonts w:ascii="Times New Roman" w:hAnsi="Times New Roman"/>
+                <w:lang w:val="en-US"/>
+              </w:rPr>
+            </w:pPr>
+          </w:p>
+        </w:tc>
+        <w:tc>
+          <w:tcPr>
+            <w:tcW w:w="868" w:type="dxa"/>
           </w:tcPr>
           <w:p>
             <w:pPr>
@@ -456,7 +479,7 @@
         </w:tc>
         <w:tc>
           <w:tcPr>
-            <w:tcW w:w="1618" w:type="dxa"/>
+            <w:tcW w:w="1418" w:type="dxa"/>
           </w:tcPr>
           <w:p>
             <w:pPr>
@@ -476,7 +499,430 @@
         </w:tc>
         <w:tc>
           <w:tcPr>
-            <w:tcW w:w="1047" w:type="dxa"/>
+            <w:tcW w:w="864" w:type="dxa"/>
+          </w:tcPr>
+          <w:p>
+            <w:pPr>
+              <w:rPr>
+                <w:rFonts w:ascii="Times New Roman" w:hAnsi="Times New Roman"/>
+                <w:lang w:val="en-US"/>
+              </w:rPr>
+            </w:pPr>
+            <w:r>
+              <w:rPr>
+                <w:rFonts w:ascii="Times New Roman" w:hAnsi="Times New Roman"/>
+                <w:lang w:val="en-US"/>
+              </w:rPr>
+              <w:t>#ECTS</w:t>
+            </w:r>
+          </w:p>
+        </w:tc>
+      </w:tr>
+      <w:tr>
+        <w:trPr>
+          <w:trHeight w:val="567"/>
+          <w:jc w:val="center"/>
+        </w:trPr>
+        <w:tc>
+          <w:tcPr>
+            <w:tcW w:w="895" w:type="dxa"/>
+          </w:tcPr>
+          <w:p>
+            <w:pPr>
+              <w:rPr>
+                <w:rFonts w:ascii="Times New Roman" w:hAnsi="Times New Roman"/>
+                <w:lang w:val="en-US"/>
+              </w:rPr>
+            </w:pPr>
+            <w:r>
+              <w:rPr>
+                <w:rFonts w:ascii="Times New Roman" w:hAnsi="Times New Roman"/>
+                <w:lang w:val="en-US"/>
+              </w:rPr>
+              <w:t>#Num</w:t>
+            </w:r>
+          </w:p>
+        </w:tc>
+        <w:tc>
+          <w:tcPr>
+            <w:tcW w:w="2361" w:type="dxa"/>
+          </w:tcPr>
+          <w:p>
+            <w:pPr>
+              <w:rPr>
+                <w:rFonts w:ascii="Times New Roman" w:hAnsi="Times New Roman"/>
+                <w:lang w:val="en-US"/>
+              </w:rPr>
+            </w:pPr>
+            <w:r>
+              <w:rPr>
+                <w:rFonts w:ascii="Times New Roman" w:hAnsi="Times New Roman"/>
+                <w:lang w:val="en-US"/>
+              </w:rPr>
+              <w:t>#</w:t>
+            </w:r>
+            <w:proofErr w:type="spellStart"/>
+            <w:r>
+              <w:rPr>
+                <w:rFonts w:ascii="Times New Roman" w:hAnsi="Times New Roman"/>
+                <w:lang w:val="en-US"/>
+              </w:rPr>
+              <w:t>PracticeName</w:t>
+            </w:r>
+            <w:proofErr w:type="spellEnd"/>
+          </w:p>
+        </w:tc>
+        <w:tc>
+          <w:tcPr>
+            <w:tcW w:w="2126" w:type="dxa"/>
+          </w:tcPr>
+          <w:p>
+            <w:pPr>
+              <w:rPr>
+                <w:rFonts w:ascii="Times New Roman" w:hAnsi="Times New Roman"/>
+                <w:lang w:val="en-US"/>
+              </w:rPr>
+            </w:pPr>
+          </w:p>
+        </w:tc>
+        <w:tc>
+          <w:tcPr>
+            <w:tcW w:w="1683" w:type="dxa"/>
+          </w:tcPr>
+          <w:p>
+            <w:pPr>
+              <w:rPr>
+                <w:rFonts w:ascii="Times New Roman" w:hAnsi="Times New Roman"/>
+                <w:lang w:val="en-US"/>
+              </w:rPr>
+            </w:pPr>
+          </w:p>
+        </w:tc>
+        <w:tc>
+          <w:tcPr>
+            <w:tcW w:w="868" w:type="dxa"/>
+          </w:tcPr>
+          <w:p>
+            <w:pPr>
+              <w:rPr>
+                <w:rFonts w:ascii="Times New Roman" w:hAnsi="Times New Roman"/>
+                <w:lang w:val="en-US"/>
+              </w:rPr>
+            </w:pPr>
+            <w:r>
+              <w:rPr>
+                <w:rFonts w:ascii="Times New Roman" w:hAnsi="Times New Roman"/>
+                <w:lang w:val="en-US"/>
+              </w:rPr>
+              <w:t>#Score</w:t>
+            </w:r>
+          </w:p>
+        </w:tc>
+        <w:tc>
+          <w:tcPr>
+            <w:tcW w:w="1418" w:type="dxa"/>
+          </w:tcPr>
+          <w:p>
+            <w:pPr>
+              <w:rPr>
+                <w:rFonts w:ascii="Times New Roman" w:hAnsi="Times New Roman"/>
+                <w:lang w:val="en-US"/>
+              </w:rPr>
+            </w:pPr>
+            <w:r>
+              <w:rPr>
+                <w:rFonts w:ascii="Times New Roman" w:hAnsi="Times New Roman"/>
+                <w:lang w:val="en-US"/>
+              </w:rPr>
+              <w:t>#Point</w:t>
+            </w:r>
+          </w:p>
+        </w:tc>
+        <w:tc>
+          <w:tcPr>
+            <w:tcW w:w="864" w:type="dxa"/>
+          </w:tcPr>
+          <w:p>
+            <w:pPr>
+              <w:rPr>
+                <w:rFonts w:ascii="Times New Roman" w:hAnsi="Times New Roman"/>
+                <w:lang w:val="en-US"/>
+              </w:rPr>
+            </w:pPr>
+            <w:r>
+              <w:rPr>
+                <w:rFonts w:ascii="Times New Roman" w:hAnsi="Times New Roman"/>
+                <w:lang w:val="en-US"/>
+              </w:rPr>
+              <w:t>#ECTS</w:t>
+            </w:r>
+          </w:p>
+        </w:tc>
+      </w:tr>
+      <w:tr>
+        <w:trPr>
+          <w:trHeight w:val="567"/>
+          <w:jc w:val="center"/>
+        </w:trPr>
+        <w:tc>
+          <w:tcPr>
+            <w:tcW w:w="895" w:type="dxa"/>
+          </w:tcPr>
+          <w:p>
+            <w:pPr>
+              <w:rPr>
+                <w:rFonts w:ascii="Times New Roman" w:hAnsi="Times New Roman"/>
+                <w:lang w:val="en-US"/>
+              </w:rPr>
+            </w:pPr>
+            <w:r>
+              <w:rPr>
+                <w:rFonts w:ascii="Times New Roman" w:hAnsi="Times New Roman"/>
+                <w:lang w:val="en-US"/>
+              </w:rPr>
+              <w:t>#Num</w:t>
+            </w:r>
+          </w:p>
+        </w:tc>
+        <w:tc>
+          <w:tcPr>
+            <w:tcW w:w="2361" w:type="dxa"/>
+          </w:tcPr>
+          <w:p>
+            <w:pPr>
+              <w:rPr>
+                <w:rFonts w:ascii="Times New Roman" w:hAnsi="Times New Roman"/>
+                <w:lang w:val="en-US"/>
+              </w:rPr>
+            </w:pPr>
+            <w:r>
+              <w:rPr>
+                <w:rFonts w:ascii="Times New Roman" w:hAnsi="Times New Roman"/>
+                <w:lang w:val="en-US"/>
+              </w:rPr>
+              <w:t>#</w:t>
+            </w:r>
+            <w:proofErr w:type="spellStart"/>
+            <w:r>
+              <w:rPr>
+                <w:rFonts w:ascii="Times New Roman" w:hAnsi="Times New Roman"/>
+                <w:lang w:val="en-US"/>
+              </w:rPr>
+              <w:t>PracticeName</w:t>
+            </w:r>
+            <w:proofErr w:type="spellEnd"/>
+          </w:p>
+        </w:tc>
+        <w:tc>
+          <w:tcPr>
+            <w:tcW w:w="2126" w:type="dxa"/>
+          </w:tcPr>
+          <w:p>
+            <w:pPr>
+              <w:rPr>
+                <w:rFonts w:ascii="Times New Roman" w:hAnsi="Times New Roman"/>
+                <w:lang w:val="en-US"/>
+              </w:rPr>
+            </w:pPr>
+          </w:p>
+        </w:tc>
+        <w:tc>
+          <w:tcPr>
+            <w:tcW w:w="1683" w:type="dxa"/>
+          </w:tcPr>
+          <w:p>
+            <w:pPr>
+              <w:rPr>
+                <w:rFonts w:ascii="Times New Roman" w:hAnsi="Times New Roman"/>
+                <w:lang w:val="en-US"/>
+              </w:rPr>
+            </w:pPr>
+          </w:p>
+        </w:tc>
+        <w:tc>
+          <w:tcPr>
+            <w:tcW w:w="868" w:type="dxa"/>
+          </w:tcPr>
+          <w:p>
+            <w:pPr>
+              <w:rPr>
+                <w:rFonts w:ascii="Times New Roman" w:hAnsi="Times New Roman"/>
+                <w:lang w:val="en-US"/>
+              </w:rPr>
+            </w:pPr>
+            <w:r>
+              <w:rPr>
+                <w:rFonts w:ascii="Times New Roman" w:hAnsi="Times New Roman"/>
+                <w:lang w:val="en-US"/>
+              </w:rPr>
+              <w:t>#Score</w:t>
+            </w:r>
+          </w:p>
+        </w:tc>
+        <w:tc>
+          <w:tcPr>
+            <w:tcW w:w="1418" w:type="dxa"/>
+          </w:tcPr>
+          <w:p>
+            <w:pPr>
+              <w:rPr>
+                <w:rFonts w:ascii="Times New Roman" w:hAnsi="Times New Roman"/>
+                <w:lang w:val="en-US"/>
+              </w:rPr>
+            </w:pPr>
+            <w:r>
+              <w:rPr>
+                <w:rFonts w:ascii="Times New Roman" w:hAnsi="Times New Roman"/>
+                <w:lang w:val="en-US"/>
+              </w:rPr>
+              <w:t>#Point</w:t>
+            </w:r>
+          </w:p>
+        </w:tc>
+        <w:tc>
+          <w:tcPr>
+            <w:tcW w:w="864" w:type="dxa"/>
+          </w:tcPr>
+          <w:p>
+            <w:pPr>
+              <w:rPr>
+                <w:rFonts w:ascii="Times New Roman" w:hAnsi="Times New Roman"/>
+                <w:lang w:val="en-US"/>
+              </w:rPr>
+            </w:pPr>
+            <w:r>
+              <w:rPr>
+                <w:rFonts w:ascii="Times New Roman" w:hAnsi="Times New Roman"/>
+                <w:lang w:val="en-US"/>
+              </w:rPr>
+              <w:t>#ECTS</w:t>
+            </w:r>
+          </w:p>
+        </w:tc>
+      </w:tr>
+      <w:tr>
+        <w:trPr>
+          <w:trHeight w:val="567"/>
+          <w:jc w:val="center"/>
+        </w:trPr>
+        <w:tc>
+          <w:tcPr>
+            <w:tcW w:w="895" w:type="dxa"/>
+          </w:tcPr>
+          <w:p>
+            <w:pPr>
+              <w:rPr>
+                <w:rFonts w:ascii="Times New Roman" w:hAnsi="Times New Roman"/>
+                <w:lang w:val="en-US"/>
+              </w:rPr>
+            </w:pPr>
+            <w:r>
+              <w:rPr>
+                <w:rFonts w:ascii="Times New Roman" w:hAnsi="Times New Roman"/>
+                <w:lang w:val="en-US"/>
+              </w:rPr>
+              <w:t>#Num</w:t>
+            </w:r>
+          </w:p>
+        </w:tc>
+        <w:tc>
+          <w:tcPr>
+            <w:tcW w:w="2361" w:type="dxa"/>
+          </w:tcPr>
+          <w:p>
+            <w:pPr>
+              <w:rPr>
+                <w:rFonts w:ascii="Times New Roman" w:hAnsi="Times New Roman"/>
+                <w:lang w:val="en-US"/>
+              </w:rPr>
+            </w:pPr>
+            <w:r>
+              <w:rPr>
+                <w:rFonts w:ascii="Times New Roman" w:hAnsi="Times New Roman"/>
+                <w:lang w:val="en-US"/>
+              </w:rPr>
+              <w:t>#</w:t>
+            </w:r>
+            <w:proofErr w:type="spellStart"/>
+            <w:r>
+              <w:rPr>
+                <w:rFonts w:ascii="Times New Roman" w:hAnsi="Times New Roman"/>
+                <w:lang w:val="en-US"/>
+              </w:rPr>
+              <w:t>PracticeName</w:t>
+            </w:r>
+            <w:proofErr w:type="spellEnd"/>
+          </w:p>
+        </w:tc>
+        <w:tc>
+          <w:tcPr>
+            <w:tcW w:w="2126" w:type="dxa"/>
+          </w:tcPr>
+          <w:p>
+            <w:pPr>
+              <w:rPr>
+                <w:rFonts w:ascii="Times New Roman" w:hAnsi="Times New Roman"/>
+                <w:lang w:val="en-US"/>
+              </w:rPr>
+            </w:pPr>
+          </w:p>
+        </w:tc>
+        <w:tc>
+          <w:tcPr>
+            <w:tcW w:w="1683" w:type="dxa"/>
+          </w:tcPr>
+          <w:p>
+            <w:pPr>
+              <w:rPr>
+                <w:rFonts w:ascii="Times New Roman" w:hAnsi="Times New Roman"/>
+                <w:lang w:val="en-US"/>
+              </w:rPr>
+            </w:pPr>
+          </w:p>
+        </w:tc>
+        <w:tc>
+          <w:tcPr>
+            <w:tcW w:w="868" w:type="dxa"/>
+          </w:tcPr>
+          <w:p>
+            <w:pPr>
+              <w:rPr>
+                <w:rFonts w:ascii="Times New Roman" w:hAnsi="Times New Roman"/>
+                <w:lang w:val="en-US"/>
+              </w:rPr>
+            </w:pPr>
+            <w:r>
+              <w:rPr>
+                <w:rFonts w:ascii="Times New Roman" w:hAnsi="Times New Roman"/>
+                <w:lang w:val="en-US"/>
+              </w:rPr>
+              <w:t>#Score</w:t>
+            </w:r>
+          </w:p>
+        </w:tc>
+        <w:tc>
+          <w:tcPr>
+            <w:tcW w:w="1418" w:type="dxa"/>
+          </w:tcPr>
+          <w:p>
+            <w:pPr>
+              <w:rPr>
+                <w:rFonts w:ascii="Times New Roman" w:hAnsi="Times New Roman"/>
+                <w:lang w:val="en-US"/>
+              </w:rPr>
+            </w:pPr>
+            <w:r>
+              <w:rPr>
+                <w:rFonts w:ascii="Times New Roman" w:hAnsi="Times New Roman"/>
+                <w:lang w:val="en-US"/>
+              </w:rPr>
+              <w:t>#Point</w:t>
+            </w:r>
+          </w:p>
+        </w:tc>
+        <w:tc>
+          <w:tcPr>
+            <w:tcW w:w="864" w:type="dxa"/>
           </w:tcPr>
           <w:p>
             <w:pPr>
@@ -499,14 +945,17 @@
     <w:p>
       <w:pPr>
         <w:rPr>
+          <w:rFonts w:ascii="Times New Roman" w:hAnsi="Times New Roman"/>
           <w:lang w:val="en-US"/>
         </w:rPr>
       </w:pPr>
+      <w:bookmarkStart w:id="0" w:name="_GoBack"/>
+      <w:bookmarkEnd w:id="0"/>
     </w:p>
     <w:tbl>
       <w:tblPr>
         <w:tblStyle w:val="a4"/>
-        <w:tblW w:w="8506" w:type="dxa"/>
+        <w:tblW w:w="8222" w:type="dxa"/>
         <w:tblInd w:w="-142" w:type="dxa"/>
         <w:tblBorders>
           <w:top w:val="none" w:sz="0" w:space="0" w:color="auto"/>
@@ -529,7 +978,6 @@
         <w:gridCol w:w="425"/>
         <w:gridCol w:w="2835"/>
         <w:gridCol w:w="1559"/>
-        <w:gridCol w:w="284"/>
       </w:tblGrid>
       <w:tr>
         <w:trPr>
@@ -577,44 +1025,19 @@
             <w:r>
               <w:rPr>
                 <w:rFonts w:ascii="Times New Roman" w:hAnsi="Times New Roman"/>
-                <w:sz w:val="28"/>
-                <w:szCs w:val="28"/>
+                <w:sz w:val="24"/>
+                <w:szCs w:val="24"/>
                 <w:lang w:val="en-US"/>
               </w:rPr>
               <w:t>#Amount</w:t>
-            </w:r>
-          </w:p>
-        </w:tc>
-        <w:tc>
-          <w:tcPr>
-            <w:tcW w:w="284" w:type="dxa"/>
-            <w:vAlign w:val="bottom"/>
-          </w:tcPr>
-          <w:p>
-            <w:pPr>
-              <w:rPr>
-                <w:rFonts w:ascii="Times New Roman" w:hAnsi="Times New Roman"/>
-                <w:sz w:val="28"/>
-                <w:szCs w:val="28"/>
-                <w:lang w:val="en-US"/>
-              </w:rPr>
-            </w:pPr>
-            <w:r>
-              <w:rPr>
-                <w:rFonts w:ascii="Times New Roman" w:hAnsi="Times New Roman"/>
-                <w:sz w:val="28"/>
-                <w:szCs w:val="28"/>
-                <w:lang w:val="en-US"/>
-              </w:rPr>
-              <w:t>,</w:t>
             </w:r>
           </w:p>
         </w:tc>
       </w:tr>
       <w:tr>
         <w:trPr>
-          <w:gridAfter w:val="3"/>
-          <w:wAfter w:w="4678" w:type="dxa"/>
+          <w:gridAfter w:val="2"/>
+          <w:wAfter w:w="4394" w:type="dxa"/>
           <w:trHeight w:val="115"/>
         </w:trPr>
         <w:tc>
@@ -645,8 +1068,8 @@
       </w:tr>
       <w:tr>
         <w:trPr>
-          <w:gridAfter w:val="3"/>
-          <w:wAfter w:w="4678" w:type="dxa"/>
+          <w:gridAfter w:val="2"/>
+          <w:wAfter w:w="4394" w:type="dxa"/>
           <w:trHeight w:val="115"/>
         </w:trPr>
         <w:tc>
@@ -770,8 +1193,8 @@
       </w:tr>
       <w:tr>
         <w:trPr>
-          <w:gridAfter w:val="3"/>
-          <w:wAfter w:w="4678" w:type="dxa"/>
+          <w:gridAfter w:val="2"/>
+          <w:wAfter w:w="4394" w:type="dxa"/>
           <w:trHeight w:val="115"/>
         </w:trPr>
         <w:tc>
@@ -862,8 +1285,19 @@
                 <w:szCs w:val="24"/>
                 <w:lang w:val="en-US"/>
               </w:rPr>
-              <w:t>#Gp</w:t>
-            </w:r>
+              <w:t>#</w:t>
+            </w:r>
+            <w:proofErr w:type="spellStart"/>
+            <w:r>
+              <w:rPr>
+                <w:rFonts w:ascii="Times New Roman" w:hAnsi="Times New Roman"/>
+                <w:sz w:val="24"/>
+                <w:szCs w:val="24"/>
+                <w:lang w:val="en-US"/>
+              </w:rPr>
+              <w:t>Gp</w:t>
+            </w:r>
+            <w:proofErr w:type="spellEnd"/>
           </w:p>
         </w:tc>
         <w:tc>
@@ -894,8 +1328,8 @@
       </w:tr>
       <w:tr>
         <w:trPr>
-          <w:gridAfter w:val="3"/>
-          <w:wAfter w:w="4678" w:type="dxa"/>
+          <w:gridAfter w:val="2"/>
+          <w:wAfter w:w="4394" w:type="dxa"/>
           <w:trHeight w:val="115"/>
         </w:trPr>
         <w:tc>
@@ -986,8 +1420,19 @@
                 <w:szCs w:val="24"/>
                 <w:lang w:val="en-US"/>
               </w:rPr>
-              <w:t>#Sp</w:t>
-            </w:r>
+              <w:t>#</w:t>
+            </w:r>
+            <w:proofErr w:type="spellStart"/>
+            <w:r>
+              <w:rPr>
+                <w:rFonts w:ascii="Times New Roman" w:hAnsi="Times New Roman"/>
+                <w:sz w:val="24"/>
+                <w:szCs w:val="24"/>
+                <w:lang w:val="en-US"/>
+              </w:rPr>
+              <w:t>Sp</w:t>
+            </w:r>
+            <w:proofErr w:type="spellEnd"/>
           </w:p>
         </w:tc>
         <w:tc>
@@ -1083,12 +1528,12 @@
         <w:tblLook w:val="04A0" w:firstRow="1" w:lastRow="0" w:firstColumn="1" w:lastColumn="0" w:noHBand="0" w:noVBand="1"/>
       </w:tblPr>
       <w:tblGrid>
-        <w:gridCol w:w="427"/>
-        <w:gridCol w:w="3848"/>
-        <w:gridCol w:w="2470"/>
-        <w:gridCol w:w="1310"/>
-        <w:gridCol w:w="1471"/>
-        <w:gridCol w:w="680"/>
+        <w:gridCol w:w="766"/>
+        <w:gridCol w:w="3441"/>
+        <w:gridCol w:w="2405"/>
+        <w:gridCol w:w="1279"/>
+        <w:gridCol w:w="1451"/>
+        <w:gridCol w:w="864"/>
       </w:tblGrid>
       <w:tr>
         <w:trPr>
@@ -1096,7 +1541,7 @@
         </w:trPr>
         <w:tc>
           <w:tcPr>
-            <w:tcW w:w="427" w:type="dxa"/>
+            <w:tcW w:w="704" w:type="dxa"/>
             <w:vMerge w:val="restart"/>
             <w:vAlign w:val="center"/>
           </w:tcPr>
@@ -1119,7 +1564,7 @@
         </w:tc>
         <w:tc>
           <w:tcPr>
-            <w:tcW w:w="3848" w:type="dxa"/>
+            <w:tcW w:w="3571" w:type="dxa"/>
             <w:vMerge w:val="restart"/>
             <w:vAlign w:val="center"/>
           </w:tcPr>
@@ -1136,14 +1581,7 @@
                 <w:rFonts w:ascii="Times New Roman" w:hAnsi="Times New Roman"/>
                 <w:lang w:val="uk-UA"/>
               </w:rPr>
-              <w:t xml:space="preserve">Кваліфікаційний іспит та/або </w:t>
-            </w:r>
-            <w:r>
-              <w:rPr>
-                <w:rFonts w:ascii="Times New Roman" w:hAnsi="Times New Roman"/>
-                <w:lang w:val="uk-UA"/>
-              </w:rPr>
-              <w:t>кваліфікаційна робота</w:t>
+              <w:t>Кваліфікаційний іспит та/або кваліфікаційна робота</w:t>
             </w:r>
           </w:p>
         </w:tc>
@@ -1200,7 +1638,7 @@
         </w:trPr>
         <w:tc>
           <w:tcPr>
-            <w:tcW w:w="427" w:type="dxa"/>
+            <w:tcW w:w="704" w:type="dxa"/>
             <w:vMerge/>
             <w:vAlign w:val="center"/>
           </w:tcPr>
@@ -1216,7 +1654,7 @@
         </w:tc>
         <w:tc>
           <w:tcPr>
-            <w:tcW w:w="3848" w:type="dxa"/>
+            <w:tcW w:w="3571" w:type="dxa"/>
             <w:vMerge/>
             <w:vAlign w:val="center"/>
           </w:tcPr>
@@ -1299,7 +1737,25 @@
                 <w:sz w:val="16"/>
                 <w:szCs w:val="16"/>
               </w:rPr>
-              <w:t>За національною шкалою</w:t>
+              <w:t xml:space="preserve">За </w:t>
+            </w:r>
+            <w:proofErr w:type="spellStart"/>
+            <w:r>
+              <w:rPr>
+                <w:rFonts w:ascii="Times New Roman" w:hAnsi="Times New Roman"/>
+                <w:sz w:val="16"/>
+                <w:szCs w:val="16"/>
+              </w:rPr>
+              <w:t>національною</w:t>
+            </w:r>
+            <w:proofErr w:type="spellEnd"/>
+            <w:r>
+              <w:rPr>
+                <w:rFonts w:ascii="Times New Roman" w:hAnsi="Times New Roman"/>
+                <w:sz w:val="16"/>
+                <w:szCs w:val="16"/>
+              </w:rPr>
+              <w:t xml:space="preserve"> шкалою</w:t>
             </w:r>
           </w:p>
         </w:tc>
@@ -1330,577 +1786,145 @@
       </w:tr>
       <w:tr>
         <w:trPr>
+          <w:trHeight w:val="567"/>
           <w:jc w:val="center"/>
         </w:trPr>
         <w:tc>
           <w:tcPr>
-            <w:tcW w:w="427" w:type="dxa"/>
-          </w:tcPr>
-          <w:p>
-            <w:pPr>
-              <w:rPr>
-                <w:rFonts w:ascii="Times New Roman" w:hAnsi="Times New Roman"/>
-                <w:sz w:val="28"/>
-                <w:szCs w:val="28"/>
-                <w:lang w:val="en-US"/>
-              </w:rPr>
-            </w:pPr>
-          </w:p>
-        </w:tc>
-        <w:tc>
-          <w:tcPr>
-            <w:tcW w:w="3848" w:type="dxa"/>
-          </w:tcPr>
-          <w:p>
-            <w:pPr>
-              <w:rPr>
-                <w:rFonts w:ascii="Times New Roman" w:hAnsi="Times New Roman"/>
-                <w:sz w:val="28"/>
-                <w:szCs w:val="28"/>
+            <w:tcW w:w="704" w:type="dxa"/>
+          </w:tcPr>
+          <w:p>
+            <w:pPr>
+              <w:rPr>
+                <w:rFonts w:ascii="Times New Roman" w:hAnsi="Times New Roman"/>
+                <w:sz w:val="22"/>
+                <w:szCs w:val="22"/>
+                <w:lang w:val="en-US"/>
+              </w:rPr>
+            </w:pPr>
+            <w:r>
+              <w:rPr>
+                <w:rFonts w:ascii="Times New Roman" w:hAnsi="Times New Roman"/>
+                <w:sz w:val="22"/>
+                <w:szCs w:val="22"/>
+                <w:lang w:val="en-US"/>
+              </w:rPr>
+              <w:t>#Num</w:t>
+            </w:r>
+          </w:p>
+        </w:tc>
+        <w:tc>
+          <w:tcPr>
+            <w:tcW w:w="3571" w:type="dxa"/>
+          </w:tcPr>
+          <w:p>
+            <w:pPr>
+              <w:rPr>
+                <w:rFonts w:ascii="Times New Roman" w:hAnsi="Times New Roman"/>
+                <w:sz w:val="22"/>
+                <w:szCs w:val="22"/>
+                <w:lang w:val="en-US"/>
+              </w:rPr>
+            </w:pPr>
+            <w:r>
+              <w:rPr>
+                <w:rFonts w:ascii="Times New Roman" w:hAnsi="Times New Roman"/>
+                <w:sz w:val="22"/>
+                <w:szCs w:val="22"/>
+                <w:lang w:val="en-US"/>
+              </w:rPr>
+              <w:t>#Qualification</w:t>
+            </w:r>
+          </w:p>
+        </w:tc>
+        <w:tc>
+          <w:tcPr>
+            <w:tcW w:w="2470" w:type="dxa"/>
+          </w:tcPr>
+          <w:p>
+            <w:pPr>
+              <w:rPr>
+                <w:rFonts w:ascii="Times New Roman" w:hAnsi="Times New Roman"/>
+                <w:sz w:val="22"/>
+                <w:szCs w:val="22"/>
+                <w:lang w:val="en-US"/>
+              </w:rPr>
+            </w:pPr>
+          </w:p>
+        </w:tc>
+        <w:tc>
+          <w:tcPr>
+            <w:tcW w:w="1310" w:type="dxa"/>
+          </w:tcPr>
+          <w:p>
+            <w:pPr>
+              <w:jc w:val="center"/>
+              <w:rPr>
+                <w:rFonts w:ascii="Times New Roman" w:hAnsi="Times New Roman"/>
+                <w:sz w:val="22"/>
+                <w:szCs w:val="22"/>
                 <w:lang w:val="uk-UA"/>
               </w:rPr>
             </w:pPr>
-          </w:p>
-        </w:tc>
-        <w:tc>
-          <w:tcPr>
-            <w:tcW w:w="2470" w:type="dxa"/>
-          </w:tcPr>
-          <w:p>
-            <w:pPr>
-              <w:rPr>
-                <w:rFonts w:ascii="Times New Roman" w:hAnsi="Times New Roman"/>
-                <w:sz w:val="28"/>
-                <w:szCs w:val="28"/>
+            <w:r>
+              <w:rPr>
+                <w:rFonts w:ascii="Times New Roman" w:hAnsi="Times New Roman"/>
+                <w:sz w:val="22"/>
+                <w:szCs w:val="22"/>
+                <w:lang w:val="en-US"/>
+              </w:rPr>
+              <w:t>#Score</w:t>
+            </w:r>
+          </w:p>
+        </w:tc>
+        <w:tc>
+          <w:tcPr>
+            <w:tcW w:w="1471" w:type="dxa"/>
+          </w:tcPr>
+          <w:p>
+            <w:pPr>
+              <w:jc w:val="center"/>
+              <w:rPr>
+                <w:rFonts w:ascii="Times New Roman" w:hAnsi="Times New Roman"/>
+                <w:sz w:val="22"/>
+                <w:szCs w:val="22"/>
                 <w:lang w:val="uk-UA"/>
               </w:rPr>
             </w:pPr>
-          </w:p>
-        </w:tc>
-        <w:tc>
-          <w:tcPr>
-            <w:tcW w:w="1310" w:type="dxa"/>
-            <w:vAlign w:val="center"/>
+            <w:r>
+              <w:rPr>
+                <w:rFonts w:ascii="Times New Roman" w:hAnsi="Times New Roman"/>
+                <w:sz w:val="22"/>
+                <w:szCs w:val="22"/>
+                <w:lang w:val="en-US"/>
+              </w:rPr>
+              <w:t>#Point</w:t>
+            </w:r>
+          </w:p>
+        </w:tc>
+        <w:tc>
+          <w:tcPr>
+            <w:tcW w:w="680" w:type="dxa"/>
           </w:tcPr>
           <w:p>
             <w:pPr>
               <w:jc w:val="center"/>
               <w:rPr>
                 <w:rFonts w:ascii="Times New Roman" w:hAnsi="Times New Roman"/>
-                <w:sz w:val="28"/>
-                <w:szCs w:val="28"/>
+                <w:sz w:val="22"/>
+                <w:szCs w:val="22"/>
                 <w:lang w:val="uk-UA"/>
               </w:rPr>
             </w:pPr>
-          </w:p>
-        </w:tc>
-        <w:tc>
-          <w:tcPr>
-            <w:tcW w:w="1471" w:type="dxa"/>
-            <w:vAlign w:val="center"/>
-          </w:tcPr>
-          <w:p>
-            <w:pPr>
-              <w:jc w:val="center"/>
-              <w:rPr>
-                <w:rFonts w:ascii="Times New Roman" w:hAnsi="Times New Roman"/>
-                <w:sz w:val="28"/>
-                <w:szCs w:val="28"/>
-                <w:lang w:val="uk-UA"/>
-              </w:rPr>
-            </w:pPr>
-          </w:p>
-        </w:tc>
-        <w:tc>
-          <w:tcPr>
-            <w:tcW w:w="680" w:type="dxa"/>
-            <w:vAlign w:val="center"/>
-          </w:tcPr>
-          <w:p>
-            <w:pPr>
-              <w:jc w:val="center"/>
-              <w:rPr>
-                <w:rFonts w:ascii="Times New Roman" w:hAnsi="Times New Roman"/>
-                <w:sz w:val="28"/>
-                <w:szCs w:val="28"/>
-                <w:lang w:val="uk-UA"/>
-              </w:rPr>
-            </w:pPr>
-          </w:p>
-        </w:tc>
-      </w:tr>
-      <w:tr>
-        <w:trPr>
-          <w:jc w:val="center"/>
-        </w:trPr>
-        <w:tc>
-          <w:tcPr>
-            <w:tcW w:w="427" w:type="dxa"/>
-          </w:tcPr>
-          <w:p>
-            <w:pPr>
-              <w:rPr>
-                <w:rFonts w:ascii="Times New Roman" w:hAnsi="Times New Roman"/>
-                <w:sz w:val="28"/>
-                <w:szCs w:val="28"/>
-                <w:lang w:val="uk-UA"/>
-              </w:rPr>
-            </w:pPr>
-          </w:p>
-        </w:tc>
-        <w:tc>
-          <w:tcPr>
-            <w:tcW w:w="3848" w:type="dxa"/>
-          </w:tcPr>
-          <w:p>
-            <w:pPr>
-              <w:rPr>
-                <w:rFonts w:ascii="Times New Roman" w:hAnsi="Times New Roman"/>
-                <w:sz w:val="28"/>
-                <w:szCs w:val="28"/>
-                <w:lang w:val="uk-UA"/>
-              </w:rPr>
-            </w:pPr>
-          </w:p>
-        </w:tc>
-        <w:tc>
-          <w:tcPr>
-            <w:tcW w:w="2470" w:type="dxa"/>
-          </w:tcPr>
-          <w:p>
-            <w:pPr>
-              <w:rPr>
-                <w:rFonts w:ascii="Times New Roman" w:hAnsi="Times New Roman"/>
-                <w:sz w:val="28"/>
-                <w:szCs w:val="28"/>
-                <w:lang w:val="uk-UA"/>
-              </w:rPr>
-            </w:pPr>
-          </w:p>
-        </w:tc>
-        <w:tc>
-          <w:tcPr>
-            <w:tcW w:w="1310" w:type="dxa"/>
-          </w:tcPr>
-          <w:p>
-            <w:pPr>
-              <w:rPr>
-                <w:rFonts w:ascii="Times New Roman" w:hAnsi="Times New Roman"/>
-                <w:sz w:val="28"/>
-                <w:szCs w:val="28"/>
-                <w:lang w:val="uk-UA"/>
-              </w:rPr>
-            </w:pPr>
-          </w:p>
-        </w:tc>
-        <w:tc>
-          <w:tcPr>
-            <w:tcW w:w="1471" w:type="dxa"/>
-          </w:tcPr>
-          <w:p>
-            <w:pPr>
-              <w:rPr>
-                <w:rFonts w:ascii="Times New Roman" w:hAnsi="Times New Roman"/>
-                <w:sz w:val="28"/>
-                <w:szCs w:val="28"/>
-                <w:lang w:val="uk-UA"/>
-              </w:rPr>
-            </w:pPr>
-          </w:p>
-        </w:tc>
-        <w:tc>
-          <w:tcPr>
-            <w:tcW w:w="680" w:type="dxa"/>
-          </w:tcPr>
-          <w:p>
-            <w:pPr>
-              <w:rPr>
-                <w:rFonts w:ascii="Times New Roman" w:hAnsi="Times New Roman"/>
-                <w:sz w:val="28"/>
-                <w:szCs w:val="28"/>
-                <w:lang w:val="uk-UA"/>
-              </w:rPr>
-            </w:pPr>
-          </w:p>
-        </w:tc>
-      </w:tr>
-      <w:tr>
-        <w:trPr>
-          <w:jc w:val="center"/>
-        </w:trPr>
-        <w:tc>
-          <w:tcPr>
-            <w:tcW w:w="427" w:type="dxa"/>
-          </w:tcPr>
-          <w:p>
-            <w:pPr>
-              <w:rPr>
-                <w:rFonts w:ascii="Times New Roman" w:hAnsi="Times New Roman"/>
-                <w:sz w:val="28"/>
-                <w:szCs w:val="28"/>
-                <w:lang w:val="uk-UA"/>
-              </w:rPr>
-            </w:pPr>
-          </w:p>
-        </w:tc>
-        <w:tc>
-          <w:tcPr>
-            <w:tcW w:w="3848" w:type="dxa"/>
-          </w:tcPr>
-          <w:p>
-            <w:pPr>
-              <w:rPr>
-                <w:rFonts w:ascii="Times New Roman" w:hAnsi="Times New Roman"/>
-                <w:sz w:val="28"/>
-                <w:szCs w:val="28"/>
-                <w:lang w:val="uk-UA"/>
-              </w:rPr>
-            </w:pPr>
-          </w:p>
-        </w:tc>
-        <w:tc>
-          <w:tcPr>
-            <w:tcW w:w="2470" w:type="dxa"/>
-          </w:tcPr>
-          <w:p>
-            <w:pPr>
-              <w:rPr>
-                <w:rFonts w:ascii="Times New Roman" w:hAnsi="Times New Roman"/>
-                <w:sz w:val="28"/>
-                <w:szCs w:val="28"/>
-                <w:lang w:val="uk-UA"/>
-              </w:rPr>
-            </w:pPr>
-          </w:p>
-        </w:tc>
-        <w:tc>
-          <w:tcPr>
-            <w:tcW w:w="1310" w:type="dxa"/>
-          </w:tcPr>
-          <w:p>
-            <w:pPr>
-              <w:rPr>
-                <w:rFonts w:ascii="Times New Roman" w:hAnsi="Times New Roman"/>
-                <w:sz w:val="28"/>
-                <w:szCs w:val="28"/>
-                <w:lang w:val="uk-UA"/>
-              </w:rPr>
-            </w:pPr>
-          </w:p>
-        </w:tc>
-        <w:tc>
-          <w:tcPr>
-            <w:tcW w:w="1471" w:type="dxa"/>
-          </w:tcPr>
-          <w:p>
-            <w:pPr>
-              <w:rPr>
-                <w:rFonts w:ascii="Times New Roman" w:hAnsi="Times New Roman"/>
-                <w:sz w:val="28"/>
-                <w:szCs w:val="28"/>
-                <w:lang w:val="uk-UA"/>
-              </w:rPr>
-            </w:pPr>
-          </w:p>
-        </w:tc>
-        <w:tc>
-          <w:tcPr>
-            <w:tcW w:w="680" w:type="dxa"/>
-          </w:tcPr>
-          <w:p>
-            <w:pPr>
-              <w:rPr>
-                <w:rFonts w:ascii="Times New Roman" w:hAnsi="Times New Roman"/>
-                <w:sz w:val="28"/>
-                <w:szCs w:val="28"/>
-                <w:lang w:val="uk-UA"/>
-              </w:rPr>
-            </w:pPr>
-          </w:p>
-        </w:tc>
-      </w:tr>
-      <w:tr>
-        <w:trPr>
-          <w:jc w:val="center"/>
-        </w:trPr>
-        <w:tc>
-          <w:tcPr>
-            <w:tcW w:w="427" w:type="dxa"/>
-          </w:tcPr>
-          <w:p>
-            <w:pPr>
-              <w:rPr>
-                <w:rFonts w:ascii="Times New Roman" w:hAnsi="Times New Roman"/>
-                <w:sz w:val="28"/>
-                <w:szCs w:val="28"/>
-                <w:lang w:val="uk-UA"/>
-              </w:rPr>
-            </w:pPr>
-          </w:p>
-        </w:tc>
-        <w:tc>
-          <w:tcPr>
-            <w:tcW w:w="3848" w:type="dxa"/>
-          </w:tcPr>
-          <w:p>
-            <w:pPr>
-              <w:rPr>
-                <w:rFonts w:ascii="Times New Roman" w:hAnsi="Times New Roman"/>
-                <w:sz w:val="28"/>
-                <w:szCs w:val="28"/>
-                <w:lang w:val="uk-UA"/>
-              </w:rPr>
-            </w:pPr>
-          </w:p>
-        </w:tc>
-        <w:tc>
-          <w:tcPr>
-            <w:tcW w:w="2470" w:type="dxa"/>
-          </w:tcPr>
-          <w:p>
-            <w:pPr>
-              <w:rPr>
-                <w:rFonts w:ascii="Times New Roman" w:hAnsi="Times New Roman"/>
-                <w:sz w:val="28"/>
-                <w:szCs w:val="28"/>
-                <w:lang w:val="uk-UA"/>
-              </w:rPr>
-            </w:pPr>
-          </w:p>
-        </w:tc>
-        <w:tc>
-          <w:tcPr>
-            <w:tcW w:w="1310" w:type="dxa"/>
-          </w:tcPr>
-          <w:p>
-            <w:pPr>
-              <w:rPr>
-                <w:rFonts w:ascii="Times New Roman" w:hAnsi="Times New Roman"/>
-                <w:sz w:val="28"/>
-                <w:szCs w:val="28"/>
-                <w:lang w:val="uk-UA"/>
-              </w:rPr>
-            </w:pPr>
-          </w:p>
-        </w:tc>
-        <w:tc>
-          <w:tcPr>
-            <w:tcW w:w="1471" w:type="dxa"/>
-          </w:tcPr>
-          <w:p>
-            <w:pPr>
-              <w:rPr>
-                <w:rFonts w:ascii="Times New Roman" w:hAnsi="Times New Roman"/>
-                <w:sz w:val="28"/>
-                <w:szCs w:val="28"/>
-                <w:lang w:val="uk-UA"/>
-              </w:rPr>
-            </w:pPr>
-          </w:p>
-        </w:tc>
-        <w:tc>
-          <w:tcPr>
-            <w:tcW w:w="680" w:type="dxa"/>
-          </w:tcPr>
-          <w:p>
-            <w:pPr>
-              <w:rPr>
-                <w:rFonts w:ascii="Times New Roman" w:hAnsi="Times New Roman"/>
-                <w:sz w:val="28"/>
-                <w:szCs w:val="28"/>
-                <w:lang w:val="uk-UA"/>
-              </w:rPr>
-            </w:pPr>
-          </w:p>
-        </w:tc>
-      </w:tr>
-      <w:tr>
-        <w:trPr>
-          <w:jc w:val="center"/>
-        </w:trPr>
-        <w:tc>
-          <w:tcPr>
-            <w:tcW w:w="427" w:type="dxa"/>
-          </w:tcPr>
-          <w:p>
-            <w:pPr>
-              <w:rPr>
-                <w:rFonts w:ascii="Times New Roman" w:hAnsi="Times New Roman"/>
-                <w:sz w:val="28"/>
-                <w:szCs w:val="28"/>
-                <w:lang w:val="uk-UA"/>
-              </w:rPr>
-            </w:pPr>
-          </w:p>
-        </w:tc>
-        <w:tc>
-          <w:tcPr>
-            <w:tcW w:w="3848" w:type="dxa"/>
-          </w:tcPr>
-          <w:p>
-            <w:pPr>
-              <w:rPr>
-                <w:rFonts w:ascii="Times New Roman" w:hAnsi="Times New Roman"/>
-                <w:sz w:val="28"/>
-                <w:szCs w:val="28"/>
-                <w:lang w:val="uk-UA"/>
-              </w:rPr>
-            </w:pPr>
-          </w:p>
-        </w:tc>
-        <w:tc>
-          <w:tcPr>
-            <w:tcW w:w="2470" w:type="dxa"/>
-          </w:tcPr>
-          <w:p>
-            <w:pPr>
-              <w:rPr>
-                <w:rFonts w:ascii="Times New Roman" w:hAnsi="Times New Roman"/>
-                <w:sz w:val="28"/>
-                <w:szCs w:val="28"/>
-                <w:lang w:val="uk-UA"/>
-              </w:rPr>
-            </w:pPr>
-          </w:p>
-        </w:tc>
-        <w:tc>
-          <w:tcPr>
-            <w:tcW w:w="1310" w:type="dxa"/>
-          </w:tcPr>
-          <w:p>
-            <w:pPr>
-              <w:rPr>
-                <w:rFonts w:ascii="Times New Roman" w:hAnsi="Times New Roman"/>
-                <w:sz w:val="28"/>
-                <w:szCs w:val="28"/>
-                <w:lang w:val="uk-UA"/>
-              </w:rPr>
-            </w:pPr>
-          </w:p>
-        </w:tc>
-        <w:tc>
-          <w:tcPr>
-            <w:tcW w:w="1471" w:type="dxa"/>
-          </w:tcPr>
-          <w:p>
-            <w:pPr>
-              <w:rPr>
-                <w:rFonts w:ascii="Times New Roman" w:hAnsi="Times New Roman"/>
-                <w:sz w:val="28"/>
-                <w:szCs w:val="28"/>
-                <w:lang w:val="uk-UA"/>
-              </w:rPr>
-            </w:pPr>
-          </w:p>
-        </w:tc>
-        <w:tc>
-          <w:tcPr>
-            <w:tcW w:w="680" w:type="dxa"/>
-          </w:tcPr>
-          <w:p>
-            <w:pPr>
-              <w:rPr>
-                <w:rFonts w:ascii="Times New Roman" w:hAnsi="Times New Roman"/>
-                <w:sz w:val="28"/>
-                <w:szCs w:val="28"/>
-                <w:lang w:val="uk-UA"/>
-              </w:rPr>
-            </w:pPr>
-          </w:p>
-        </w:tc>
-      </w:tr>
-      <w:tr>
-        <w:trPr>
-          <w:jc w:val="center"/>
-        </w:trPr>
-        <w:tc>
-          <w:tcPr>
-            <w:tcW w:w="427" w:type="dxa"/>
-          </w:tcPr>
-          <w:p>
-            <w:pPr>
-              <w:rPr>
-                <w:rFonts w:ascii="Times New Roman" w:hAnsi="Times New Roman"/>
-                <w:sz w:val="28"/>
-                <w:szCs w:val="28"/>
-                <w:lang w:val="uk-UA"/>
-              </w:rPr>
-            </w:pPr>
-          </w:p>
-        </w:tc>
-        <w:tc>
-          <w:tcPr>
-            <w:tcW w:w="3848" w:type="dxa"/>
-          </w:tcPr>
-          <w:p>
-            <w:pPr>
-              <w:rPr>
-                <w:rFonts w:ascii="Times New Roman" w:hAnsi="Times New Roman"/>
-                <w:sz w:val="28"/>
-                <w:szCs w:val="28"/>
-                <w:lang w:val="uk-UA"/>
-              </w:rPr>
-            </w:pPr>
-          </w:p>
-        </w:tc>
-        <w:tc>
-          <w:tcPr>
-            <w:tcW w:w="2470" w:type="dxa"/>
-          </w:tcPr>
-          <w:p>
-            <w:pPr>
-              <w:rPr>
-                <w:rFonts w:ascii="Times New Roman" w:hAnsi="Times New Roman"/>
-                <w:sz w:val="28"/>
-                <w:szCs w:val="28"/>
-                <w:lang w:val="uk-UA"/>
-              </w:rPr>
-            </w:pPr>
-          </w:p>
-        </w:tc>
-        <w:tc>
-          <w:tcPr>
-            <w:tcW w:w="1310" w:type="dxa"/>
-          </w:tcPr>
-          <w:p>
-            <w:pPr>
-              <w:rPr>
-                <w:rFonts w:ascii="Times New Roman" w:hAnsi="Times New Roman"/>
-                <w:sz w:val="28"/>
-                <w:szCs w:val="28"/>
-                <w:lang w:val="uk-UA"/>
-              </w:rPr>
-            </w:pPr>
-          </w:p>
-        </w:tc>
-        <w:tc>
-          <w:tcPr>
-            <w:tcW w:w="1471" w:type="dxa"/>
-          </w:tcPr>
-          <w:p>
-            <w:pPr>
-              <w:rPr>
-                <w:rFonts w:ascii="Times New Roman" w:hAnsi="Times New Roman"/>
-                <w:sz w:val="28"/>
-                <w:szCs w:val="28"/>
-                <w:lang w:val="uk-UA"/>
-              </w:rPr>
-            </w:pPr>
-          </w:p>
-        </w:tc>
-        <w:tc>
-          <w:tcPr>
-            <w:tcW w:w="680" w:type="dxa"/>
-          </w:tcPr>
-          <w:p>
-            <w:pPr>
-              <w:rPr>
-                <w:rFonts w:ascii="Times New Roman" w:hAnsi="Times New Roman"/>
-                <w:sz w:val="28"/>
-                <w:szCs w:val="28"/>
-                <w:lang w:val="uk-UA"/>
-              </w:rPr>
-            </w:pPr>
+            <w:r>
+              <w:rPr>
+                <w:rFonts w:ascii="Times New Roman" w:hAnsi="Times New Roman"/>
+                <w:sz w:val="22"/>
+                <w:szCs w:val="22"/>
+                <w:lang w:val="en-US"/>
+              </w:rPr>
+              <w:t>#ECTS</w:t>
+            </w:r>
           </w:p>
         </w:tc>
       </w:tr>
@@ -1991,6 +2015,7 @@
               </w:rPr>
               <w:t>#</w:t>
             </w:r>
+            <w:proofErr w:type="spellStart"/>
             <w:r>
               <w:rPr>
                 <w:rFonts w:ascii="Times New Roman" w:hAnsi="Times New Roman"/>
@@ -2000,8 +2025,7 @@
               </w:rPr>
               <w:t>ThesisName</w:t>
             </w:r>
-            <w:bookmarkStart w:id="0" w:name="_GoBack"/>
-            <w:bookmarkEnd w:id="0"/>
+            <w:proofErr w:type="spellEnd"/>
           </w:p>
         </w:tc>
       </w:tr>
@@ -2229,8 +2253,19 @@
                 <w:szCs w:val="24"/>
                 <w:lang w:val="en-US"/>
               </w:rPr>
-              <w:t>#DeanName</w:t>
-            </w:r>
+              <w:t>#</w:t>
+            </w:r>
+            <w:proofErr w:type="spellStart"/>
+            <w:r>
+              <w:rPr>
+                <w:rFonts w:ascii="Times New Roman" w:hAnsi="Times New Roman"/>
+                <w:sz w:val="24"/>
+                <w:szCs w:val="24"/>
+                <w:lang w:val="en-US"/>
+              </w:rPr>
+              <w:t>DeanName</w:t>
+            </w:r>
+            <w:proofErr w:type="spellEnd"/>
           </w:p>
         </w:tc>
       </w:tr>
@@ -6492,7 +6527,7 @@
 </file>
 
 <file path=customXml/itemProps1.xml><?xml version="1.0" encoding="utf-8"?>
-<ds:datastoreItem xmlns:ds="http://schemas.openxmlformats.org/officeDocument/2006/customXml" ds:itemID="{94023FFA-6B45-42E2-8774-43CC190D40F2}">
+<ds:datastoreItem xmlns:ds="http://schemas.openxmlformats.org/officeDocument/2006/customXml" ds:itemID="{3C5D50AD-37C6-4C45-9FDE-707AE9A5FDB2}">
   <ds:schemaRefs>
     <ds:schemaRef ds:uri="http://schemas.openxmlformats.org/officeDocument/2006/bibliography"/>
   </ds:schemaRefs>

</xml_diff>

<commit_message>
#308 title and back pages for personal statement: refactor: format documents
</commit_message>
<xml_diff>
--- a/core/src/main/resources/docs/templates/PersonalWrapperBack.docx
+++ b/core/src/main/resources/docs/templates/PersonalWrapperBack.docx
@@ -16,6 +16,10 @@
           <w:insideV w:val="none" w:sz="0" w:space="0" w:color="auto"/>
         </w:tblBorders>
         <w:tblLayout w:type="fixed"/>
+        <w:tblCellMar>
+          <w:left w:w="0" w:type="dxa"/>
+          <w:right w:w="0" w:type="dxa"/>
+        </w:tblCellMar>
         <w:tblLook w:val="04A0" w:firstRow="1" w:lastRow="0" w:firstColumn="1" w:lastColumn="0" w:noHBand="0" w:noVBand="1"/>
       </w:tblPr>
       <w:tblGrid>
@@ -76,12 +80,12 @@
         <w:tblLook w:val="04A0" w:firstRow="1" w:lastRow="0" w:firstColumn="1" w:lastColumn="0" w:noHBand="0" w:noVBand="1"/>
       </w:tblPr>
       <w:tblGrid>
-        <w:gridCol w:w="895"/>
-        <w:gridCol w:w="2361"/>
-        <w:gridCol w:w="2126"/>
-        <w:gridCol w:w="1683"/>
+        <w:gridCol w:w="766"/>
+        <w:gridCol w:w="2631"/>
+        <w:gridCol w:w="2260"/>
+        <w:gridCol w:w="1656"/>
         <w:gridCol w:w="868"/>
-        <w:gridCol w:w="1418"/>
+        <w:gridCol w:w="1411"/>
         <w:gridCol w:w="864"/>
       </w:tblGrid>
       <w:tr>
@@ -91,7 +95,7 @@
         </w:trPr>
         <w:tc>
           <w:tcPr>
-            <w:tcW w:w="895" w:type="dxa"/>
+            <w:tcW w:w="766" w:type="dxa"/>
             <w:vMerge w:val="restart"/>
             <w:vAlign w:val="center"/>
           </w:tcPr>
@@ -118,7 +122,7 @@
         </w:tc>
         <w:tc>
           <w:tcPr>
-            <w:tcW w:w="2361" w:type="dxa"/>
+            <w:tcW w:w="2631" w:type="dxa"/>
             <w:vMerge w:val="restart"/>
             <w:vAlign w:val="center"/>
           </w:tcPr>
@@ -145,7 +149,7 @@
         </w:tc>
         <w:tc>
           <w:tcPr>
-            <w:tcW w:w="2126" w:type="dxa"/>
+            <w:tcW w:w="2260" w:type="dxa"/>
             <w:vMerge w:val="restart"/>
             <w:vAlign w:val="center"/>
           </w:tcPr>
@@ -172,7 +176,7 @@
         </w:tc>
         <w:tc>
           <w:tcPr>
-            <w:tcW w:w="1683" w:type="dxa"/>
+            <w:tcW w:w="1656" w:type="dxa"/>
             <w:vMerge w:val="restart"/>
             <w:vAlign w:val="center"/>
           </w:tcPr>
@@ -199,7 +203,7 @@
         </w:tc>
         <w:tc>
           <w:tcPr>
-            <w:tcW w:w="3150" w:type="dxa"/>
+            <w:tcW w:w="3143" w:type="dxa"/>
             <w:gridSpan w:val="3"/>
             <w:vAlign w:val="center"/>
           </w:tcPr>
@@ -232,7 +236,7 @@
         </w:trPr>
         <w:tc>
           <w:tcPr>
-            <w:tcW w:w="895" w:type="dxa"/>
+            <w:tcW w:w="766" w:type="dxa"/>
             <w:vMerge/>
             <w:vAlign w:val="center"/>
           </w:tcPr>
@@ -249,7 +253,7 @@
         </w:tc>
         <w:tc>
           <w:tcPr>
-            <w:tcW w:w="2361" w:type="dxa"/>
+            <w:tcW w:w="2631" w:type="dxa"/>
             <w:vMerge/>
             <w:vAlign w:val="center"/>
           </w:tcPr>
@@ -266,7 +270,7 @@
         </w:tc>
         <w:tc>
           <w:tcPr>
-            <w:tcW w:w="2126" w:type="dxa"/>
+            <w:tcW w:w="2260" w:type="dxa"/>
             <w:vMerge/>
             <w:vAlign w:val="center"/>
           </w:tcPr>
@@ -283,7 +287,7 @@
         </w:tc>
         <w:tc>
           <w:tcPr>
-            <w:tcW w:w="1683" w:type="dxa"/>
+            <w:tcW w:w="1656" w:type="dxa"/>
             <w:vMerge/>
             <w:vAlign w:val="center"/>
           </w:tcPr>
@@ -326,7 +330,7 @@
         </w:tc>
         <w:tc>
           <w:tcPr>
-            <w:tcW w:w="1418" w:type="dxa"/>
+            <w:tcW w:w="1411" w:type="dxa"/>
             <w:vAlign w:val="center"/>
           </w:tcPr>
           <w:p>
@@ -384,10 +388,11 @@
         </w:trPr>
         <w:tc>
           <w:tcPr>
-            <w:tcW w:w="895" w:type="dxa"/>
-          </w:tcPr>
-          <w:p>
-            <w:pPr>
+            <w:tcW w:w="766" w:type="dxa"/>
+          </w:tcPr>
+          <w:p>
+            <w:pPr>
+              <w:jc w:val="center"/>
               <w:rPr>
                 <w:rFonts w:ascii="Times New Roman" w:hAnsi="Times New Roman"/>
                 <w:lang w:val="en-US"/>
@@ -404,7 +409,7 @@
         </w:tc>
         <w:tc>
           <w:tcPr>
-            <w:tcW w:w="2361" w:type="dxa"/>
+            <w:tcW w:w="2631" w:type="dxa"/>
           </w:tcPr>
           <w:p>
             <w:pPr>
@@ -433,20 +438,20 @@
         </w:tc>
         <w:tc>
           <w:tcPr>
-            <w:tcW w:w="2126" w:type="dxa"/>
-          </w:tcPr>
-          <w:p>
-            <w:pPr>
-              <w:rPr>
-                <w:rFonts w:ascii="Times New Roman" w:hAnsi="Times New Roman"/>
-                <w:lang w:val="en-US"/>
-              </w:rPr>
-            </w:pPr>
-          </w:p>
-        </w:tc>
-        <w:tc>
-          <w:tcPr>
-            <w:tcW w:w="1683" w:type="dxa"/>
+            <w:tcW w:w="2260" w:type="dxa"/>
+          </w:tcPr>
+          <w:p>
+            <w:pPr>
+              <w:rPr>
+                <w:rFonts w:ascii="Times New Roman" w:hAnsi="Times New Roman"/>
+                <w:lang w:val="en-US"/>
+              </w:rPr>
+            </w:pPr>
+          </w:p>
+        </w:tc>
+        <w:tc>
+          <w:tcPr>
+            <w:tcW w:w="1656" w:type="dxa"/>
           </w:tcPr>
           <w:p>
             <w:pPr>
@@ -463,6 +468,7 @@
           </w:tcPr>
           <w:p>
             <w:pPr>
+              <w:jc w:val="center"/>
               <w:rPr>
                 <w:rFonts w:ascii="Times New Roman" w:hAnsi="Times New Roman"/>
                 <w:lang w:val="en-US"/>
@@ -479,10 +485,11 @@
         </w:tc>
         <w:tc>
           <w:tcPr>
-            <w:tcW w:w="1418" w:type="dxa"/>
-          </w:tcPr>
-          <w:p>
-            <w:pPr>
+            <w:tcW w:w="1411" w:type="dxa"/>
+          </w:tcPr>
+          <w:p>
+            <w:pPr>
+              <w:jc w:val="center"/>
               <w:rPr>
                 <w:rFonts w:ascii="Times New Roman" w:hAnsi="Times New Roman"/>
                 <w:lang w:val="en-US"/>
@@ -503,6 +510,7 @@
           </w:tcPr>
           <w:p>
             <w:pPr>
+              <w:jc w:val="center"/>
               <w:rPr>
                 <w:rFonts w:ascii="Times New Roman" w:hAnsi="Times New Roman"/>
                 <w:lang w:val="en-US"/>
@@ -525,10 +533,11 @@
         </w:trPr>
         <w:tc>
           <w:tcPr>
-            <w:tcW w:w="895" w:type="dxa"/>
-          </w:tcPr>
-          <w:p>
-            <w:pPr>
+            <w:tcW w:w="766" w:type="dxa"/>
+          </w:tcPr>
+          <w:p>
+            <w:pPr>
+              <w:jc w:val="center"/>
               <w:rPr>
                 <w:rFonts w:ascii="Times New Roman" w:hAnsi="Times New Roman"/>
                 <w:lang w:val="en-US"/>
@@ -545,7 +554,7 @@
         </w:tc>
         <w:tc>
           <w:tcPr>
-            <w:tcW w:w="2361" w:type="dxa"/>
+            <w:tcW w:w="2631" w:type="dxa"/>
           </w:tcPr>
           <w:p>
             <w:pPr>
@@ -574,20 +583,20 @@
         </w:tc>
         <w:tc>
           <w:tcPr>
-            <w:tcW w:w="2126" w:type="dxa"/>
-          </w:tcPr>
-          <w:p>
-            <w:pPr>
-              <w:rPr>
-                <w:rFonts w:ascii="Times New Roman" w:hAnsi="Times New Roman"/>
-                <w:lang w:val="en-US"/>
-              </w:rPr>
-            </w:pPr>
-          </w:p>
-        </w:tc>
-        <w:tc>
-          <w:tcPr>
-            <w:tcW w:w="1683" w:type="dxa"/>
+            <w:tcW w:w="2260" w:type="dxa"/>
+          </w:tcPr>
+          <w:p>
+            <w:pPr>
+              <w:rPr>
+                <w:rFonts w:ascii="Times New Roman" w:hAnsi="Times New Roman"/>
+                <w:lang w:val="en-US"/>
+              </w:rPr>
+            </w:pPr>
+          </w:p>
+        </w:tc>
+        <w:tc>
+          <w:tcPr>
+            <w:tcW w:w="1656" w:type="dxa"/>
           </w:tcPr>
           <w:p>
             <w:pPr>
@@ -604,6 +613,7 @@
           </w:tcPr>
           <w:p>
             <w:pPr>
+              <w:jc w:val="center"/>
               <w:rPr>
                 <w:rFonts w:ascii="Times New Roman" w:hAnsi="Times New Roman"/>
                 <w:lang w:val="en-US"/>
@@ -620,10 +630,11 @@
         </w:tc>
         <w:tc>
           <w:tcPr>
-            <w:tcW w:w="1418" w:type="dxa"/>
-          </w:tcPr>
-          <w:p>
-            <w:pPr>
+            <w:tcW w:w="1411" w:type="dxa"/>
+          </w:tcPr>
+          <w:p>
+            <w:pPr>
+              <w:jc w:val="center"/>
               <w:rPr>
                 <w:rFonts w:ascii="Times New Roman" w:hAnsi="Times New Roman"/>
                 <w:lang w:val="en-US"/>
@@ -644,6 +655,7 @@
           </w:tcPr>
           <w:p>
             <w:pPr>
+              <w:jc w:val="center"/>
               <w:rPr>
                 <w:rFonts w:ascii="Times New Roman" w:hAnsi="Times New Roman"/>
                 <w:lang w:val="en-US"/>
@@ -666,10 +678,11 @@
         </w:trPr>
         <w:tc>
           <w:tcPr>
-            <w:tcW w:w="895" w:type="dxa"/>
-          </w:tcPr>
-          <w:p>
-            <w:pPr>
+            <w:tcW w:w="766" w:type="dxa"/>
+          </w:tcPr>
+          <w:p>
+            <w:pPr>
+              <w:jc w:val="center"/>
               <w:rPr>
                 <w:rFonts w:ascii="Times New Roman" w:hAnsi="Times New Roman"/>
                 <w:lang w:val="en-US"/>
@@ -686,7 +699,7 @@
         </w:tc>
         <w:tc>
           <w:tcPr>
-            <w:tcW w:w="2361" w:type="dxa"/>
+            <w:tcW w:w="2631" w:type="dxa"/>
           </w:tcPr>
           <w:p>
             <w:pPr>
@@ -715,20 +728,20 @@
         </w:tc>
         <w:tc>
           <w:tcPr>
-            <w:tcW w:w="2126" w:type="dxa"/>
-          </w:tcPr>
-          <w:p>
-            <w:pPr>
-              <w:rPr>
-                <w:rFonts w:ascii="Times New Roman" w:hAnsi="Times New Roman"/>
-                <w:lang w:val="en-US"/>
-              </w:rPr>
-            </w:pPr>
-          </w:p>
-        </w:tc>
-        <w:tc>
-          <w:tcPr>
-            <w:tcW w:w="1683" w:type="dxa"/>
+            <w:tcW w:w="2260" w:type="dxa"/>
+          </w:tcPr>
+          <w:p>
+            <w:pPr>
+              <w:rPr>
+                <w:rFonts w:ascii="Times New Roman" w:hAnsi="Times New Roman"/>
+                <w:lang w:val="en-US"/>
+              </w:rPr>
+            </w:pPr>
+          </w:p>
+        </w:tc>
+        <w:tc>
+          <w:tcPr>
+            <w:tcW w:w="1656" w:type="dxa"/>
           </w:tcPr>
           <w:p>
             <w:pPr>
@@ -745,6 +758,7 @@
           </w:tcPr>
           <w:p>
             <w:pPr>
+              <w:jc w:val="center"/>
               <w:rPr>
                 <w:rFonts w:ascii="Times New Roman" w:hAnsi="Times New Roman"/>
                 <w:lang w:val="en-US"/>
@@ -761,10 +775,11 @@
         </w:tc>
         <w:tc>
           <w:tcPr>
-            <w:tcW w:w="1418" w:type="dxa"/>
-          </w:tcPr>
-          <w:p>
-            <w:pPr>
+            <w:tcW w:w="1411" w:type="dxa"/>
+          </w:tcPr>
+          <w:p>
+            <w:pPr>
+              <w:jc w:val="center"/>
               <w:rPr>
                 <w:rFonts w:ascii="Times New Roman" w:hAnsi="Times New Roman"/>
                 <w:lang w:val="en-US"/>
@@ -785,6 +800,7 @@
           </w:tcPr>
           <w:p>
             <w:pPr>
+              <w:jc w:val="center"/>
               <w:rPr>
                 <w:rFonts w:ascii="Times New Roman" w:hAnsi="Times New Roman"/>
                 <w:lang w:val="en-US"/>
@@ -807,10 +823,11 @@
         </w:trPr>
         <w:tc>
           <w:tcPr>
-            <w:tcW w:w="895" w:type="dxa"/>
-          </w:tcPr>
-          <w:p>
-            <w:pPr>
+            <w:tcW w:w="766" w:type="dxa"/>
+          </w:tcPr>
+          <w:p>
+            <w:pPr>
+              <w:jc w:val="center"/>
               <w:rPr>
                 <w:rFonts w:ascii="Times New Roman" w:hAnsi="Times New Roman"/>
                 <w:lang w:val="en-US"/>
@@ -827,7 +844,7 @@
         </w:tc>
         <w:tc>
           <w:tcPr>
-            <w:tcW w:w="2361" w:type="dxa"/>
+            <w:tcW w:w="2631" w:type="dxa"/>
           </w:tcPr>
           <w:p>
             <w:pPr>
@@ -856,20 +873,20 @@
         </w:tc>
         <w:tc>
           <w:tcPr>
-            <w:tcW w:w="2126" w:type="dxa"/>
-          </w:tcPr>
-          <w:p>
-            <w:pPr>
-              <w:rPr>
-                <w:rFonts w:ascii="Times New Roman" w:hAnsi="Times New Roman"/>
-                <w:lang w:val="en-US"/>
-              </w:rPr>
-            </w:pPr>
-          </w:p>
-        </w:tc>
-        <w:tc>
-          <w:tcPr>
-            <w:tcW w:w="1683" w:type="dxa"/>
+            <w:tcW w:w="2260" w:type="dxa"/>
+          </w:tcPr>
+          <w:p>
+            <w:pPr>
+              <w:rPr>
+                <w:rFonts w:ascii="Times New Roman" w:hAnsi="Times New Roman"/>
+                <w:lang w:val="en-US"/>
+              </w:rPr>
+            </w:pPr>
+          </w:p>
+        </w:tc>
+        <w:tc>
+          <w:tcPr>
+            <w:tcW w:w="1656" w:type="dxa"/>
           </w:tcPr>
           <w:p>
             <w:pPr>
@@ -886,6 +903,7 @@
           </w:tcPr>
           <w:p>
             <w:pPr>
+              <w:jc w:val="center"/>
               <w:rPr>
                 <w:rFonts w:ascii="Times New Roman" w:hAnsi="Times New Roman"/>
                 <w:lang w:val="en-US"/>
@@ -902,10 +920,11 @@
         </w:tc>
         <w:tc>
           <w:tcPr>
-            <w:tcW w:w="1418" w:type="dxa"/>
-          </w:tcPr>
-          <w:p>
-            <w:pPr>
+            <w:tcW w:w="1411" w:type="dxa"/>
+          </w:tcPr>
+          <w:p>
+            <w:pPr>
+              <w:jc w:val="center"/>
               <w:rPr>
                 <w:rFonts w:ascii="Times New Roman" w:hAnsi="Times New Roman"/>
                 <w:lang w:val="en-US"/>
@@ -926,6 +945,7 @@
           </w:tcPr>
           <w:p>
             <w:pPr>
+              <w:jc w:val="center"/>
               <w:rPr>
                 <w:rFonts w:ascii="Times New Roman" w:hAnsi="Times New Roman"/>
                 <w:lang w:val="en-US"/>
@@ -949,13 +969,11 @@
           <w:lang w:val="en-US"/>
         </w:rPr>
       </w:pPr>
-      <w:bookmarkStart w:id="0" w:name="_GoBack"/>
-      <w:bookmarkEnd w:id="0"/>
     </w:p>
     <w:tbl>
       <w:tblPr>
         <w:tblStyle w:val="a4"/>
-        <w:tblW w:w="8222" w:type="dxa"/>
+        <w:tblW w:w="7513" w:type="dxa"/>
         <w:tblInd w:w="-142" w:type="dxa"/>
         <w:tblBorders>
           <w:top w:val="none" w:sz="0" w:space="0" w:color="auto"/>
@@ -966,18 +984,23 @@
           <w:insideV w:val="none" w:sz="0" w:space="0" w:color="auto"/>
         </w:tblBorders>
         <w:tblLayout w:type="fixed"/>
+        <w:tblCellMar>
+          <w:left w:w="0" w:type="dxa"/>
+          <w:right w:w="0" w:type="dxa"/>
+        </w:tblCellMar>
         <w:tblLook w:val="04A0" w:firstRow="1" w:lastRow="0" w:firstColumn="1" w:lastColumn="0" w:noHBand="0" w:noVBand="1"/>
       </w:tblPr>
       <w:tblGrid>
-        <w:gridCol w:w="1135"/>
+        <w:gridCol w:w="993"/>
         <w:gridCol w:w="283"/>
+        <w:gridCol w:w="142"/>
+        <w:gridCol w:w="709"/>
+        <w:gridCol w:w="142"/>
+        <w:gridCol w:w="708"/>
         <w:gridCol w:w="284"/>
-        <w:gridCol w:w="655"/>
-        <w:gridCol w:w="241"/>
-        <w:gridCol w:w="805"/>
-        <w:gridCol w:w="425"/>
-        <w:gridCol w:w="2835"/>
-        <w:gridCol w:w="1559"/>
+        <w:gridCol w:w="142"/>
+        <w:gridCol w:w="3118"/>
+        <w:gridCol w:w="992"/>
       </w:tblGrid>
       <w:tr>
         <w:trPr>
@@ -985,8 +1008,8 @@
         </w:trPr>
         <w:tc>
           <w:tcPr>
-            <w:tcW w:w="6663" w:type="dxa"/>
-            <w:gridSpan w:val="8"/>
+            <w:tcW w:w="6521" w:type="dxa"/>
+            <w:gridSpan w:val="9"/>
             <w:vAlign w:val="bottom"/>
           </w:tcPr>
           <w:p>
@@ -1010,7 +1033,10 @@
         </w:tc>
         <w:tc>
           <w:tcPr>
-            <w:tcW w:w="1559" w:type="dxa"/>
+            <w:tcW w:w="992" w:type="dxa"/>
+            <w:tcBorders>
+              <w:bottom w:val="single" w:sz="4" w:space="0" w:color="auto"/>
+            </w:tcBorders>
             <w:vAlign w:val="bottom"/>
           </w:tcPr>
           <w:p>
@@ -1027,9 +1053,28 @@
                 <w:rFonts w:ascii="Times New Roman" w:hAnsi="Times New Roman"/>
                 <w:sz w:val="24"/>
                 <w:szCs w:val="24"/>
-                <w:lang w:val="en-US"/>
-              </w:rPr>
-              <w:t>#Amount</w:t>
+              </w:rPr>
+              <w:t xml:space="preserve"> </w:t>
+            </w:r>
+            <w:r>
+              <w:rPr>
+                <w:rFonts w:ascii="Times New Roman" w:hAnsi="Times New Roman"/>
+                <w:sz w:val="24"/>
+                <w:szCs w:val="24"/>
+                <w:lang w:val="en-US"/>
+              </w:rPr>
+              <w:t>#Amoun</w:t>
+            </w:r>
+            <w:bookmarkStart w:id="0" w:name="_GoBack"/>
+            <w:bookmarkEnd w:id="0"/>
+            <w:r>
+              <w:rPr>
+                <w:rFonts w:ascii="Times New Roman" w:hAnsi="Times New Roman"/>
+                <w:sz w:val="24"/>
+                <w:szCs w:val="24"/>
+                <w:lang w:val="en-US"/>
+              </w:rPr>
+              <w:t>t</w:t>
             </w:r>
           </w:p>
         </w:tc>
@@ -1037,13 +1082,13 @@
       <w:tr>
         <w:trPr>
           <w:gridAfter w:val="2"/>
-          <w:wAfter w:w="4394" w:type="dxa"/>
+          <w:wAfter w:w="4110" w:type="dxa"/>
           <w:trHeight w:val="115"/>
         </w:trPr>
         <w:tc>
           <w:tcPr>
-            <w:tcW w:w="3828" w:type="dxa"/>
-            <w:gridSpan w:val="7"/>
+            <w:tcW w:w="3403" w:type="dxa"/>
+            <w:gridSpan w:val="8"/>
             <w:vAlign w:val="bottom"/>
           </w:tcPr>
           <w:p>
@@ -1068,13 +1113,13 @@
       </w:tr>
       <w:tr>
         <w:trPr>
-          <w:gridAfter w:val="2"/>
-          <w:wAfter w:w="4394" w:type="dxa"/>
+          <w:gridAfter w:val="3"/>
+          <w:wAfter w:w="4252" w:type="dxa"/>
           <w:trHeight w:val="115"/>
         </w:trPr>
         <w:tc>
           <w:tcPr>
-            <w:tcW w:w="1418" w:type="dxa"/>
+            <w:tcW w:w="1276" w:type="dxa"/>
             <w:gridSpan w:val="2"/>
             <w:vAlign w:val="bottom"/>
           </w:tcPr>
@@ -1100,8 +1145,11 @@
         </w:tc>
         <w:tc>
           <w:tcPr>
-            <w:tcW w:w="939" w:type="dxa"/>
+            <w:tcW w:w="851" w:type="dxa"/>
             <w:gridSpan w:val="2"/>
+            <w:tcBorders>
+              <w:bottom w:val="single" w:sz="4" w:space="0" w:color="auto"/>
+            </w:tcBorders>
             <w:vAlign w:val="bottom"/>
           </w:tcPr>
           <w:p>
@@ -1120,13 +1168,22 @@
                 <w:szCs w:val="24"/>
                 <w:lang w:val="en-US"/>
               </w:rPr>
+              <w:t xml:space="preserve"> </w:t>
+            </w:r>
+            <w:r>
+              <w:rPr>
+                <w:rFonts w:ascii="Times New Roman" w:hAnsi="Times New Roman"/>
+                <w:sz w:val="24"/>
+                <w:szCs w:val="24"/>
+                <w:lang w:val="en-US"/>
+              </w:rPr>
               <w:t>#P</w:t>
             </w:r>
           </w:p>
         </w:tc>
         <w:tc>
           <w:tcPr>
-            <w:tcW w:w="241" w:type="dxa"/>
+            <w:tcW w:w="142" w:type="dxa"/>
             <w:vAlign w:val="bottom"/>
           </w:tcPr>
           <w:p>
@@ -1135,14 +1192,26 @@
                 <w:rFonts w:ascii="Times New Roman" w:hAnsi="Times New Roman"/>
                 <w:sz w:val="24"/>
                 <w:szCs w:val="24"/>
-                <w:lang w:val="uk-UA"/>
-              </w:rPr>
-            </w:pPr>
-          </w:p>
-        </w:tc>
-        <w:tc>
-          <w:tcPr>
-            <w:tcW w:w="805" w:type="dxa"/>
+                <w:lang w:val="en-US"/>
+              </w:rPr>
+            </w:pPr>
+            <w:r>
+              <w:rPr>
+                <w:rFonts w:ascii="Times New Roman" w:hAnsi="Times New Roman"/>
+                <w:sz w:val="24"/>
+                <w:szCs w:val="24"/>
+                <w:lang w:val="en-US"/>
+              </w:rPr>
+              <w:t xml:space="preserve">   </w:t>
+            </w:r>
+          </w:p>
+        </w:tc>
+        <w:tc>
+          <w:tcPr>
+            <w:tcW w:w="708" w:type="dxa"/>
+            <w:tcBorders>
+              <w:bottom w:val="single" w:sz="4" w:space="0" w:color="auto"/>
+            </w:tcBorders>
             <w:vAlign w:val="bottom"/>
           </w:tcPr>
           <w:p>
@@ -1161,13 +1230,22 @@
                 <w:szCs w:val="24"/>
                 <w:lang w:val="en-US"/>
               </w:rPr>
+              <w:t xml:space="preserve"> </w:t>
+            </w:r>
+            <w:r>
+              <w:rPr>
+                <w:rFonts w:ascii="Times New Roman" w:hAnsi="Times New Roman"/>
+                <w:sz w:val="24"/>
+                <w:szCs w:val="24"/>
+                <w:lang w:val="en-US"/>
+              </w:rPr>
               <w:t>#Pp</w:t>
             </w:r>
           </w:p>
         </w:tc>
         <w:tc>
           <w:tcPr>
-            <w:tcW w:w="425" w:type="dxa"/>
+            <w:tcW w:w="284" w:type="dxa"/>
             <w:vAlign w:val="bottom"/>
           </w:tcPr>
           <w:p>
@@ -1193,13 +1271,13 @@
       </w:tr>
       <w:tr>
         <w:trPr>
-          <w:gridAfter w:val="2"/>
-          <w:wAfter w:w="4394" w:type="dxa"/>
+          <w:gridAfter w:val="3"/>
+          <w:wAfter w:w="4252" w:type="dxa"/>
           <w:trHeight w:val="115"/>
         </w:trPr>
         <w:tc>
           <w:tcPr>
-            <w:tcW w:w="1135" w:type="dxa"/>
+            <w:tcW w:w="993" w:type="dxa"/>
             <w:vAlign w:val="bottom"/>
           </w:tcPr>
           <w:p>
@@ -1224,8 +1302,11 @@
         </w:tc>
         <w:tc>
           <w:tcPr>
-            <w:tcW w:w="1222" w:type="dxa"/>
+            <w:tcW w:w="1134" w:type="dxa"/>
             <w:gridSpan w:val="3"/>
+            <w:tcBorders>
+              <w:bottom w:val="single" w:sz="4" w:space="0" w:color="auto"/>
+            </w:tcBorders>
             <w:vAlign w:val="bottom"/>
           </w:tcPr>
           <w:p>
@@ -1244,13 +1325,22 @@
                 <w:szCs w:val="24"/>
                 <w:lang w:val="en-US"/>
               </w:rPr>
+              <w:t xml:space="preserve"> </w:t>
+            </w:r>
+            <w:r>
+              <w:rPr>
+                <w:rFonts w:ascii="Times New Roman" w:hAnsi="Times New Roman"/>
+                <w:sz w:val="24"/>
+                <w:szCs w:val="24"/>
+                <w:lang w:val="en-US"/>
+              </w:rPr>
               <w:t>#G</w:t>
             </w:r>
           </w:p>
         </w:tc>
         <w:tc>
           <w:tcPr>
-            <w:tcW w:w="241" w:type="dxa"/>
+            <w:tcW w:w="142" w:type="dxa"/>
             <w:vAlign w:val="bottom"/>
           </w:tcPr>
           <w:p>
@@ -1259,14 +1349,27 @@
                 <w:rFonts w:ascii="Times New Roman" w:hAnsi="Times New Roman"/>
                 <w:sz w:val="24"/>
                 <w:szCs w:val="24"/>
-                <w:lang w:val="uk-UA"/>
-              </w:rPr>
-            </w:pPr>
-          </w:p>
-        </w:tc>
-        <w:tc>
-          <w:tcPr>
-            <w:tcW w:w="805" w:type="dxa"/>
+                <w:lang w:val="en-US"/>
+              </w:rPr>
+            </w:pPr>
+            <w:r>
+              <w:rPr>
+                <w:rFonts w:ascii="Times New Roman" w:hAnsi="Times New Roman"/>
+                <w:sz w:val="24"/>
+                <w:szCs w:val="24"/>
+                <w:lang w:val="en-US"/>
+              </w:rPr>
+              <w:t xml:space="preserve">   </w:t>
+            </w:r>
+          </w:p>
+        </w:tc>
+        <w:tc>
+          <w:tcPr>
+            <w:tcW w:w="708" w:type="dxa"/>
+            <w:tcBorders>
+              <w:top w:val="single" w:sz="4" w:space="0" w:color="auto"/>
+              <w:bottom w:val="single" w:sz="4" w:space="0" w:color="auto"/>
+            </w:tcBorders>
             <w:vAlign w:val="bottom"/>
           </w:tcPr>
           <w:p>
@@ -1285,6 +1388,15 @@
                 <w:szCs w:val="24"/>
                 <w:lang w:val="en-US"/>
               </w:rPr>
+              <w:t xml:space="preserve"> </w:t>
+            </w:r>
+            <w:r>
+              <w:rPr>
+                <w:rFonts w:ascii="Times New Roman" w:hAnsi="Times New Roman"/>
+                <w:sz w:val="24"/>
+                <w:szCs w:val="24"/>
+                <w:lang w:val="en-US"/>
+              </w:rPr>
               <w:t>#</w:t>
             </w:r>
             <w:proofErr w:type="spellStart"/>
@@ -1302,7 +1414,7 @@
         </w:tc>
         <w:tc>
           <w:tcPr>
-            <w:tcW w:w="425" w:type="dxa"/>
+            <w:tcW w:w="284" w:type="dxa"/>
             <w:vAlign w:val="bottom"/>
           </w:tcPr>
           <w:p>
@@ -1328,13 +1440,13 @@
       </w:tr>
       <w:tr>
         <w:trPr>
-          <w:gridAfter w:val="2"/>
-          <w:wAfter w:w="4394" w:type="dxa"/>
+          <w:gridAfter w:val="3"/>
+          <w:wAfter w:w="4252" w:type="dxa"/>
           <w:trHeight w:val="115"/>
         </w:trPr>
         <w:tc>
           <w:tcPr>
-            <w:tcW w:w="1702" w:type="dxa"/>
+            <w:tcW w:w="1418" w:type="dxa"/>
             <w:gridSpan w:val="3"/>
             <w:vAlign w:val="bottom"/>
           </w:tcPr>
@@ -1360,7 +1472,10 @@
         </w:tc>
         <w:tc>
           <w:tcPr>
-            <w:tcW w:w="655" w:type="dxa"/>
+            <w:tcW w:w="709" w:type="dxa"/>
+            <w:tcBorders>
+              <w:bottom w:val="single" w:sz="4" w:space="0" w:color="auto"/>
+            </w:tcBorders>
             <w:vAlign w:val="bottom"/>
           </w:tcPr>
           <w:p>
@@ -1379,13 +1494,22 @@
                 <w:szCs w:val="24"/>
                 <w:lang w:val="en-US"/>
               </w:rPr>
+              <w:t xml:space="preserve"> </w:t>
+            </w:r>
+            <w:r>
+              <w:rPr>
+                <w:rFonts w:ascii="Times New Roman" w:hAnsi="Times New Roman"/>
+                <w:sz w:val="24"/>
+                <w:szCs w:val="24"/>
+                <w:lang w:val="en-US"/>
+              </w:rPr>
               <w:t>#S</w:t>
             </w:r>
           </w:p>
         </w:tc>
         <w:tc>
           <w:tcPr>
-            <w:tcW w:w="241" w:type="dxa"/>
+            <w:tcW w:w="142" w:type="dxa"/>
             <w:vAlign w:val="bottom"/>
           </w:tcPr>
           <w:p>
@@ -1394,14 +1518,27 @@
                 <w:rFonts w:ascii="Times New Roman" w:hAnsi="Times New Roman"/>
                 <w:sz w:val="24"/>
                 <w:szCs w:val="24"/>
-                <w:lang w:val="uk-UA"/>
-              </w:rPr>
-            </w:pPr>
-          </w:p>
-        </w:tc>
-        <w:tc>
-          <w:tcPr>
-            <w:tcW w:w="805" w:type="dxa"/>
+                <w:lang w:val="en-US"/>
+              </w:rPr>
+            </w:pPr>
+            <w:r>
+              <w:rPr>
+                <w:rFonts w:ascii="Times New Roman" w:hAnsi="Times New Roman"/>
+                <w:sz w:val="24"/>
+                <w:szCs w:val="24"/>
+                <w:lang w:val="en-US"/>
+              </w:rPr>
+              <w:t xml:space="preserve">   </w:t>
+            </w:r>
+          </w:p>
+        </w:tc>
+        <w:tc>
+          <w:tcPr>
+            <w:tcW w:w="708" w:type="dxa"/>
+            <w:tcBorders>
+              <w:top w:val="single" w:sz="4" w:space="0" w:color="auto"/>
+              <w:bottom w:val="single" w:sz="4" w:space="0" w:color="auto"/>
+            </w:tcBorders>
             <w:vAlign w:val="bottom"/>
           </w:tcPr>
           <w:p>
@@ -1420,6 +1557,15 @@
                 <w:szCs w:val="24"/>
                 <w:lang w:val="en-US"/>
               </w:rPr>
+              <w:t xml:space="preserve"> </w:t>
+            </w:r>
+            <w:r>
+              <w:rPr>
+                <w:rFonts w:ascii="Times New Roman" w:hAnsi="Times New Roman"/>
+                <w:sz w:val="24"/>
+                <w:szCs w:val="24"/>
+                <w:lang w:val="en-US"/>
+              </w:rPr>
               <w:t>#</w:t>
             </w:r>
             <w:proofErr w:type="spellStart"/>
@@ -1437,7 +1583,7 @@
         </w:tc>
         <w:tc>
           <w:tcPr>
-            <w:tcW w:w="425" w:type="dxa"/>
+            <w:tcW w:w="284" w:type="dxa"/>
             <w:vAlign w:val="bottom"/>
           </w:tcPr>
           <w:p>
@@ -1477,6 +1623,10 @@
         <w:tblStyle w:val="a4"/>
         <w:tblW w:w="10779" w:type="dxa"/>
         <w:tblInd w:w="-147" w:type="dxa"/>
+        <w:tblCellMar>
+          <w:left w:w="0" w:type="dxa"/>
+          <w:right w:w="0" w:type="dxa"/>
+        </w:tblCellMar>
         <w:tblLook w:val="04A0" w:firstRow="1" w:lastRow="0" w:firstColumn="1" w:lastColumn="0" w:noHBand="0" w:noVBand="1"/>
       </w:tblPr>
       <w:tblGrid>
@@ -1523,16 +1673,16 @@
     <w:tbl>
       <w:tblPr>
         <w:tblStyle w:val="10"/>
-        <w:tblW w:w="10206" w:type="dxa"/>
+        <w:tblW w:w="10495" w:type="dxa"/>
         <w:jc w:val="center"/>
         <w:tblLook w:val="04A0" w:firstRow="1" w:lastRow="0" w:firstColumn="1" w:lastColumn="0" w:noHBand="0" w:noVBand="1"/>
       </w:tblPr>
       <w:tblGrid>
         <w:gridCol w:w="766"/>
-        <w:gridCol w:w="3441"/>
-        <w:gridCol w:w="2405"/>
-        <w:gridCol w:w="1279"/>
-        <w:gridCol w:w="1451"/>
+        <w:gridCol w:w="3735"/>
+        <w:gridCol w:w="2402"/>
+        <w:gridCol w:w="1278"/>
+        <w:gridCol w:w="1450"/>
         <w:gridCol w:w="864"/>
       </w:tblGrid>
       <w:tr>
@@ -1541,7 +1691,7 @@
         </w:trPr>
         <w:tc>
           <w:tcPr>
-            <w:tcW w:w="704" w:type="dxa"/>
+            <w:tcW w:w="754" w:type="dxa"/>
             <w:vMerge w:val="restart"/>
             <w:vAlign w:val="center"/>
           </w:tcPr>
@@ -1564,7 +1714,7 @@
         </w:tc>
         <w:tc>
           <w:tcPr>
-            <w:tcW w:w="3571" w:type="dxa"/>
+            <w:tcW w:w="3742" w:type="dxa"/>
             <w:vMerge w:val="restart"/>
             <w:vAlign w:val="center"/>
           </w:tcPr>
@@ -1587,7 +1737,7 @@
         </w:tc>
         <w:tc>
           <w:tcPr>
-            <w:tcW w:w="2470" w:type="dxa"/>
+            <w:tcW w:w="2405" w:type="dxa"/>
             <w:vMerge w:val="restart"/>
             <w:vAlign w:val="center"/>
           </w:tcPr>
@@ -1610,7 +1760,7 @@
         </w:tc>
         <w:tc>
           <w:tcPr>
-            <w:tcW w:w="3461" w:type="dxa"/>
+            <w:tcW w:w="3594" w:type="dxa"/>
             <w:gridSpan w:val="3"/>
             <w:vAlign w:val="center"/>
           </w:tcPr>
@@ -1638,7 +1788,7 @@
         </w:trPr>
         <w:tc>
           <w:tcPr>
-            <w:tcW w:w="704" w:type="dxa"/>
+            <w:tcW w:w="754" w:type="dxa"/>
             <w:vMerge/>
             <w:vAlign w:val="center"/>
           </w:tcPr>
@@ -1654,7 +1804,7 @@
         </w:tc>
         <w:tc>
           <w:tcPr>
-            <w:tcW w:w="3571" w:type="dxa"/>
+            <w:tcW w:w="3742" w:type="dxa"/>
             <w:vMerge/>
             <w:vAlign w:val="center"/>
           </w:tcPr>
@@ -1670,7 +1820,7 @@
         </w:tc>
         <w:tc>
           <w:tcPr>
-            <w:tcW w:w="2470" w:type="dxa"/>
+            <w:tcW w:w="2405" w:type="dxa"/>
             <w:vMerge/>
             <w:vAlign w:val="center"/>
           </w:tcPr>
@@ -1686,7 +1836,7 @@
         </w:tc>
         <w:tc>
           <w:tcPr>
-            <w:tcW w:w="1310" w:type="dxa"/>
+            <w:tcW w:w="1279" w:type="dxa"/>
             <w:vAlign w:val="center"/>
           </w:tcPr>
           <w:p>
@@ -1719,7 +1869,7 @@
         </w:tc>
         <w:tc>
           <w:tcPr>
-            <w:tcW w:w="1471" w:type="dxa"/>
+            <w:tcW w:w="1451" w:type="dxa"/>
             <w:vAlign w:val="center"/>
           </w:tcPr>
           <w:p>
@@ -1761,7 +1911,7 @@
         </w:tc>
         <w:tc>
           <w:tcPr>
-            <w:tcW w:w="680" w:type="dxa"/>
+            <w:tcW w:w="864" w:type="dxa"/>
             <w:vAlign w:val="center"/>
           </w:tcPr>
           <w:p>
@@ -1791,10 +1941,11 @@
         </w:trPr>
         <w:tc>
           <w:tcPr>
-            <w:tcW w:w="704" w:type="dxa"/>
-          </w:tcPr>
-          <w:p>
-            <w:pPr>
+            <w:tcW w:w="754" w:type="dxa"/>
+          </w:tcPr>
+          <w:p>
+            <w:pPr>
+              <w:jc w:val="center"/>
               <w:rPr>
                 <w:rFonts w:ascii="Times New Roman" w:hAnsi="Times New Roman"/>
                 <w:sz w:val="22"/>
@@ -1815,7 +1966,7 @@
         </w:tc>
         <w:tc>
           <w:tcPr>
-            <w:tcW w:w="3571" w:type="dxa"/>
+            <w:tcW w:w="3742" w:type="dxa"/>
           </w:tcPr>
           <w:p>
             <w:pPr>
@@ -1839,7 +1990,7 @@
         </w:tc>
         <w:tc>
           <w:tcPr>
-            <w:tcW w:w="2470" w:type="dxa"/>
+            <w:tcW w:w="2405" w:type="dxa"/>
           </w:tcPr>
           <w:p>
             <w:pPr>
@@ -1854,7 +2005,7 @@
         </w:tc>
         <w:tc>
           <w:tcPr>
-            <w:tcW w:w="1310" w:type="dxa"/>
+            <w:tcW w:w="1279" w:type="dxa"/>
           </w:tcPr>
           <w:p>
             <w:pPr>
@@ -1879,7 +2030,7 @@
         </w:tc>
         <w:tc>
           <w:tcPr>
-            <w:tcW w:w="1471" w:type="dxa"/>
+            <w:tcW w:w="1451" w:type="dxa"/>
           </w:tcPr>
           <w:p>
             <w:pPr>
@@ -1904,7 +2055,7 @@
         </w:tc>
         <w:tc>
           <w:tcPr>
-            <w:tcW w:w="680" w:type="dxa"/>
+            <w:tcW w:w="864" w:type="dxa"/>
           </w:tcPr>
           <w:p>
             <w:pPr>
@@ -1931,6 +2082,7 @@
     </w:tbl>
     <w:p>
       <w:pPr>
+        <w:spacing w:line="240" w:lineRule="auto"/>
         <w:rPr>
           <w:rFonts w:ascii="Times New Roman" w:hAnsi="Times New Roman"/>
           <w:sz w:val="28"/>
@@ -1951,15 +2103,19 @@
           <w:insideH w:val="none" w:sz="0" w:space="0" w:color="auto"/>
           <w:insideV w:val="none" w:sz="0" w:space="0" w:color="auto"/>
         </w:tblBorders>
+        <w:tblCellMar>
+          <w:left w:w="0" w:type="dxa"/>
+          <w:right w:w="0" w:type="dxa"/>
+        </w:tblCellMar>
         <w:tblLook w:val="04A0" w:firstRow="1" w:lastRow="0" w:firstColumn="1" w:lastColumn="0" w:noHBand="0" w:noVBand="1"/>
       </w:tblPr>
       <w:tblGrid>
-        <w:gridCol w:w="2269"/>
-        <w:gridCol w:w="708"/>
+        <w:gridCol w:w="1985"/>
+        <w:gridCol w:w="992"/>
         <w:gridCol w:w="426"/>
         <w:gridCol w:w="708"/>
-        <w:gridCol w:w="284"/>
-        <w:gridCol w:w="3260"/>
+        <w:gridCol w:w="142"/>
+        <w:gridCol w:w="3402"/>
         <w:gridCol w:w="3119"/>
       </w:tblGrid>
       <w:tr>
@@ -1995,6 +2151,9 @@
           <w:tcPr>
             <w:tcW w:w="7371" w:type="dxa"/>
             <w:gridSpan w:val="4"/>
+            <w:tcBorders>
+              <w:bottom w:val="single" w:sz="4" w:space="0" w:color="auto"/>
+            </w:tcBorders>
             <w:vAlign w:val="bottom"/>
           </w:tcPr>
           <w:p>
@@ -2006,6 +2165,15 @@
                 <w:lang w:val="en-US"/>
               </w:rPr>
             </w:pPr>
+            <w:r>
+              <w:rPr>
+                <w:rFonts w:ascii="Times New Roman" w:hAnsi="Times New Roman"/>
+                <w:sz w:val="24"/>
+                <w:szCs w:val="24"/>
+                <w:lang w:val="en-US"/>
+              </w:rPr>
+              <w:t xml:space="preserve"> </w:t>
+            </w:r>
             <w:r>
               <w:rPr>
                 <w:rFonts w:ascii="Times New Roman" w:hAnsi="Times New Roman"/>
@@ -2037,6 +2205,9 @@
           <w:tcPr>
             <w:tcW w:w="10774" w:type="dxa"/>
             <w:gridSpan w:val="7"/>
+            <w:tcBorders>
+              <w:bottom w:val="single" w:sz="4" w:space="0" w:color="auto"/>
+            </w:tcBorders>
             <w:vAlign w:val="bottom"/>
           </w:tcPr>
           <w:p>
@@ -2048,6 +2219,15 @@
                 <w:lang w:val="en-US"/>
               </w:rPr>
             </w:pPr>
+            <w:r>
+              <w:rPr>
+                <w:rFonts w:ascii="Times New Roman" w:hAnsi="Times New Roman"/>
+                <w:sz w:val="24"/>
+                <w:szCs w:val="24"/>
+                <w:lang w:val="en-US"/>
+              </w:rPr>
+              <w:t xml:space="preserve"> </w:t>
+            </w:r>
             <w:r>
               <w:rPr>
                 <w:rFonts w:ascii="Times New Roman" w:hAnsi="Times New Roman"/>
@@ -2068,6 +2248,10 @@
           <w:tcPr>
             <w:tcW w:w="10774" w:type="dxa"/>
             <w:gridSpan w:val="7"/>
+            <w:tcBorders>
+              <w:top w:val="single" w:sz="4" w:space="0" w:color="auto"/>
+              <w:bottom w:val="single" w:sz="4" w:space="0" w:color="auto"/>
+            </w:tcBorders>
             <w:vAlign w:val="bottom"/>
           </w:tcPr>
           <w:p>
@@ -2089,6 +2273,9 @@
           <w:tcPr>
             <w:tcW w:w="10774" w:type="dxa"/>
             <w:gridSpan w:val="7"/>
+            <w:tcBorders>
+              <w:top w:val="single" w:sz="4" w:space="0" w:color="auto"/>
+            </w:tcBorders>
             <w:vAlign w:val="bottom"/>
           </w:tcPr>
           <w:p>
@@ -2135,6 +2322,9 @@
           <w:tcPr>
             <w:tcW w:w="7797" w:type="dxa"/>
             <w:gridSpan w:val="5"/>
+            <w:tcBorders>
+              <w:bottom w:val="single" w:sz="4" w:space="0" w:color="auto"/>
+            </w:tcBorders>
             <w:vAlign w:val="bottom"/>
           </w:tcPr>
           <w:p>
@@ -2163,8 +2353,44 @@
             <w:pPr>
               <w:rPr>
                 <w:rFonts w:ascii="Times New Roman" w:hAnsi="Times New Roman"/>
-                <w:sz w:val="28"/>
-                <w:szCs w:val="28"/>
+                <w:sz w:val="24"/>
+                <w:szCs w:val="24"/>
+              </w:rPr>
+            </w:pPr>
+          </w:p>
+          <w:p>
+            <w:pPr>
+              <w:rPr>
+                <w:rFonts w:ascii="Times New Roman" w:hAnsi="Times New Roman"/>
+                <w:sz w:val="24"/>
+                <w:szCs w:val="24"/>
+              </w:rPr>
+            </w:pPr>
+          </w:p>
+          <w:p>
+            <w:pPr>
+              <w:rPr>
+                <w:rFonts w:ascii="Times New Roman" w:hAnsi="Times New Roman"/>
+                <w:sz w:val="24"/>
+                <w:szCs w:val="24"/>
+              </w:rPr>
+            </w:pPr>
+          </w:p>
+          <w:p>
+            <w:pPr>
+              <w:rPr>
+                <w:rFonts w:ascii="Times New Roman" w:hAnsi="Times New Roman"/>
+                <w:sz w:val="24"/>
+                <w:szCs w:val="24"/>
+              </w:rPr>
+            </w:pPr>
+          </w:p>
+          <w:p>
+            <w:pPr>
+              <w:rPr>
+                <w:rFonts w:ascii="Times New Roman" w:hAnsi="Times New Roman"/>
+                <w:sz w:val="24"/>
+                <w:szCs w:val="24"/>
               </w:rPr>
             </w:pPr>
           </w:p>
@@ -2178,7 +2404,7 @@
         </w:trPr>
         <w:tc>
           <w:tcPr>
-            <w:tcW w:w="2269" w:type="dxa"/>
+            <w:tcW w:w="1985" w:type="dxa"/>
             <w:vAlign w:val="bottom"/>
           </w:tcPr>
           <w:p>
@@ -2187,24 +2413,36 @@
                 <w:rFonts w:ascii="Times New Roman" w:hAnsi="Times New Roman"/>
                 <w:sz w:val="24"/>
                 <w:szCs w:val="24"/>
+                <w:lang w:val="en-US"/>
+              </w:rPr>
+            </w:pPr>
+            <w:r>
+              <w:rPr>
+                <w:rFonts w:ascii="Times New Roman" w:hAnsi="Times New Roman"/>
+                <w:sz w:val="24"/>
+                <w:szCs w:val="24"/>
                 <w:lang w:val="uk-UA"/>
               </w:rPr>
-            </w:pPr>
-            <w:r>
-              <w:rPr>
-                <w:rFonts w:ascii="Times New Roman" w:hAnsi="Times New Roman"/>
-                <w:sz w:val="24"/>
-                <w:szCs w:val="24"/>
-                <w:lang w:val="uk-UA"/>
-              </w:rPr>
               <w:t>Декан факультету</w:t>
             </w:r>
-          </w:p>
-        </w:tc>
-        <w:tc>
-          <w:tcPr>
-            <w:tcW w:w="1842" w:type="dxa"/>
+            <w:r>
+              <w:rPr>
+                <w:rFonts w:ascii="Times New Roman" w:hAnsi="Times New Roman"/>
+                <w:sz w:val="24"/>
+                <w:szCs w:val="24"/>
+                <w:lang w:val="en-US"/>
+              </w:rPr>
+              <w:t xml:space="preserve"> </w:t>
+            </w:r>
+          </w:p>
+        </w:tc>
+        <w:tc>
+          <w:tcPr>
+            <w:tcW w:w="2126" w:type="dxa"/>
             <w:gridSpan w:val="3"/>
+            <w:tcBorders>
+              <w:bottom w:val="single" w:sz="4" w:space="0" w:color="auto"/>
+            </w:tcBorders>
             <w:vAlign w:val="bottom"/>
           </w:tcPr>
           <w:p>
@@ -2219,7 +2457,7 @@
         </w:tc>
         <w:tc>
           <w:tcPr>
-            <w:tcW w:w="284" w:type="dxa"/>
+            <w:tcW w:w="142" w:type="dxa"/>
             <w:vAlign w:val="bottom"/>
           </w:tcPr>
           <w:p>
@@ -2234,7 +2472,10 @@
         </w:tc>
         <w:tc>
           <w:tcPr>
-            <w:tcW w:w="3260" w:type="dxa"/>
+            <w:tcW w:w="3402" w:type="dxa"/>
+            <w:tcBorders>
+              <w:bottom w:val="single" w:sz="4" w:space="0" w:color="auto"/>
+            </w:tcBorders>
             <w:vAlign w:val="bottom"/>
           </w:tcPr>
           <w:p>
@@ -2246,6 +2487,15 @@
                 <w:lang w:val="en-US"/>
               </w:rPr>
             </w:pPr>
+            <w:r>
+              <w:rPr>
+                <w:rFonts w:ascii="Times New Roman" w:hAnsi="Times New Roman"/>
+                <w:sz w:val="24"/>
+                <w:szCs w:val="24"/>
+                <w:lang w:val="en-US"/>
+              </w:rPr>
+              <w:t xml:space="preserve"> </w:t>
+            </w:r>
             <w:r>
               <w:rPr>
                 <w:rFonts w:ascii="Times New Roman" w:hAnsi="Times New Roman"/>
@@ -6527,7 +6777,7 @@
 </file>
 
 <file path=customXml/itemProps1.xml><?xml version="1.0" encoding="utf-8"?>
-<ds:datastoreItem xmlns:ds="http://schemas.openxmlformats.org/officeDocument/2006/customXml" ds:itemID="{3C5D50AD-37C6-4C45-9FDE-707AE9A5FDB2}">
+<ds:datastoreItem xmlns:ds="http://schemas.openxmlformats.org/officeDocument/2006/customXml" ds:itemID="{62A7DEBC-38B9-42DB-8F40-3F01D9B1B34A}">
   <ds:schemaRefs>
     <ds:schemaRef ds:uri="http://schemas.openxmlformats.org/officeDocument/2006/bibliography"/>
   </ds:schemaRefs>

</xml_diff>

<commit_message>
#308 title and back pages for personal statement: refactor: change report types, added null checks and change docs format
</commit_message>
<xml_diff>
--- a/core/src/main/resources/docs/templates/PersonalWrapperBack.docx
+++ b/core/src/main/resources/docs/templates/PersonalWrapperBack.docx
@@ -1041,6 +1041,7 @@
           </w:tcPr>
           <w:p>
             <w:pPr>
+              <w:jc w:val="center"/>
               <w:rPr>
                 <w:rFonts w:ascii="Times New Roman" w:hAnsi="Times New Roman"/>
                 <w:sz w:val="28"/>
@@ -1053,28 +1054,9 @@
                 <w:rFonts w:ascii="Times New Roman" w:hAnsi="Times New Roman"/>
                 <w:sz w:val="24"/>
                 <w:szCs w:val="24"/>
-              </w:rPr>
-              <w:t xml:space="preserve"> </w:t>
-            </w:r>
-            <w:r>
-              <w:rPr>
-                <w:rFonts w:ascii="Times New Roman" w:hAnsi="Times New Roman"/>
-                <w:sz w:val="24"/>
-                <w:szCs w:val="24"/>
-                <w:lang w:val="en-US"/>
-              </w:rPr>
-              <w:t>#Amoun</w:t>
-            </w:r>
-            <w:bookmarkStart w:id="0" w:name="_GoBack"/>
-            <w:bookmarkEnd w:id="0"/>
-            <w:r>
-              <w:rPr>
-                <w:rFonts w:ascii="Times New Roman" w:hAnsi="Times New Roman"/>
-                <w:sz w:val="24"/>
-                <w:szCs w:val="24"/>
-                <w:lang w:val="en-US"/>
-              </w:rPr>
-              <w:t>t</w:t>
+                <w:lang w:val="en-US"/>
+              </w:rPr>
+              <w:t>#Amount</w:t>
             </w:r>
           </w:p>
         </w:tc>
@@ -1170,6 +1152,8 @@
               </w:rPr>
               <w:t xml:space="preserve"> </w:t>
             </w:r>
+            <w:bookmarkStart w:id="0" w:name="_GoBack"/>
+            <w:bookmarkEnd w:id="0"/>
             <w:r>
               <w:rPr>
                 <w:rFonts w:ascii="Times New Roman" w:hAnsi="Times New Roman"/>
@@ -2111,9 +2095,9 @@
       </w:tblPr>
       <w:tblGrid>
         <w:gridCol w:w="1985"/>
+        <w:gridCol w:w="567"/>
+        <w:gridCol w:w="567"/>
         <w:gridCol w:w="992"/>
-        <w:gridCol w:w="426"/>
-        <w:gridCol w:w="708"/>
         <w:gridCol w:w="142"/>
         <w:gridCol w:w="3402"/>
         <w:gridCol w:w="3119"/>
@@ -2124,7 +2108,7 @@
         </w:trPr>
         <w:tc>
           <w:tcPr>
-            <w:tcW w:w="3403" w:type="dxa"/>
+            <w:tcW w:w="3119" w:type="dxa"/>
             <w:gridSpan w:val="3"/>
             <w:vAlign w:val="bottom"/>
           </w:tcPr>
@@ -2149,7 +2133,7 @@
         </w:tc>
         <w:tc>
           <w:tcPr>
-            <w:tcW w:w="7371" w:type="dxa"/>
+            <w:tcW w:w="7655" w:type="dxa"/>
             <w:gridSpan w:val="4"/>
             <w:tcBorders>
               <w:bottom w:val="single" w:sz="4" w:space="0" w:color="auto"/>
@@ -2260,6 +2244,7 @@
                 <w:rFonts w:ascii="Times New Roman" w:hAnsi="Times New Roman"/>
                 <w:sz w:val="24"/>
                 <w:szCs w:val="24"/>
+                <w:lang w:val="en-US"/>
               </w:rPr>
             </w:pPr>
           </w:p>
@@ -2295,7 +2280,7 @@
         </w:trPr>
         <w:tc>
           <w:tcPr>
-            <w:tcW w:w="2977" w:type="dxa"/>
+            <w:tcW w:w="2552" w:type="dxa"/>
             <w:gridSpan w:val="2"/>
             <w:vAlign w:val="bottom"/>
           </w:tcPr>
@@ -2320,7 +2305,7 @@
         </w:tc>
         <w:tc>
           <w:tcPr>
-            <w:tcW w:w="7797" w:type="dxa"/>
+            <w:tcW w:w="8222" w:type="dxa"/>
             <w:gridSpan w:val="5"/>
             <w:tcBorders>
               <w:bottom w:val="single" w:sz="4" w:space="0" w:color="auto"/>
@@ -6777,7 +6762,7 @@
 </file>
 
 <file path=customXml/itemProps1.xml><?xml version="1.0" encoding="utf-8"?>
-<ds:datastoreItem xmlns:ds="http://schemas.openxmlformats.org/officeDocument/2006/customXml" ds:itemID="{62A7DEBC-38B9-42DB-8F40-3F01D9B1B34A}">
+<ds:datastoreItem xmlns:ds="http://schemas.openxmlformats.org/officeDocument/2006/customXml" ds:itemID="{9972B558-E887-4396-80A5-0B3063BB0AA5}">
   <ds:schemaRefs>
     <ds:schemaRef ds:uri="http://schemas.openxmlformats.org/officeDocument/2006/bibliography"/>
   </ds:schemaRefs>

</xml_diff>

<commit_message>
#308 title and back pages for personal statement: refactor: change numeration of rows in docs
</commit_message>
<xml_diff>
--- a/core/src/main/resources/docs/templates/PersonalWrapperBack.docx
+++ b/core/src/main/resources/docs/templates/PersonalWrapperBack.docx
@@ -37,11 +37,6 @@
           </w:tcPr>
           <w:p>
             <w:pPr>
-              <w:pStyle w:val="a3"/>
-              <w:numPr>
-                <w:ilvl w:val="0"/>
-                <w:numId w:val="36"/>
-              </w:numPr>
               <w:rPr>
                 <w:rFonts w:ascii="Times New Roman" w:hAnsi="Times New Roman"/>
                 <w:sz w:val="24"/>
@@ -49,6 +44,15 @@
                 <w:lang w:val="uk-UA"/>
               </w:rPr>
             </w:pPr>
+            <w:r>
+              <w:rPr>
+                <w:rFonts w:ascii="Times New Roman" w:hAnsi="Times New Roman"/>
+                <w:sz w:val="24"/>
+                <w:szCs w:val="24"/>
+                <w:lang w:val="uk-UA"/>
+              </w:rPr>
+              <w:t xml:space="preserve">15. </w:t>
+            </w:r>
             <w:r>
               <w:rPr>
                 <w:rFonts w:ascii="Times New Roman" w:hAnsi="Times New Roman"/>
@@ -1152,8 +1156,6 @@
               </w:rPr>
               <w:t xml:space="preserve"> </w:t>
             </w:r>
-            <w:bookmarkStart w:id="0" w:name="_GoBack"/>
-            <w:bookmarkEnd w:id="0"/>
             <w:r>
               <w:rPr>
                 <w:rFonts w:ascii="Times New Roman" w:hAnsi="Times New Roman"/>
@@ -1630,17 +1632,32 @@
           </w:tcPr>
           <w:p>
             <w:pPr>
-              <w:pStyle w:val="a3"/>
-              <w:numPr>
-                <w:ilvl w:val="0"/>
-                <w:numId w:val="36"/>
-              </w:numPr>
               <w:rPr>
                 <w:rFonts w:ascii="Times New Roman" w:hAnsi="Times New Roman"/>
                 <w:sz w:val="28"/>
                 <w:szCs w:val="28"/>
               </w:rPr>
             </w:pPr>
+            <w:r>
+              <w:rPr>
+                <w:rFonts w:ascii="Times New Roman" w:hAnsi="Times New Roman"/>
+                <w:sz w:val="24"/>
+                <w:szCs w:val="24"/>
+                <w:lang w:val="uk-UA"/>
+              </w:rPr>
+              <w:t>16</w:t>
+            </w:r>
+            <w:bookmarkStart w:id="0" w:name="_GoBack"/>
+            <w:bookmarkEnd w:id="0"/>
+            <w:r>
+              <w:rPr>
+                <w:rFonts w:ascii="Times New Roman" w:hAnsi="Times New Roman"/>
+                <w:sz w:val="24"/>
+                <w:szCs w:val="24"/>
+                <w:lang w:val="uk-UA"/>
+              </w:rPr>
+              <w:t xml:space="preserve">. </w:t>
+            </w:r>
             <w:r>
               <w:rPr>
                 <w:rFonts w:ascii="Times New Roman" w:hAnsi="Times New Roman"/>
@@ -6762,7 +6779,7 @@
 </file>
 
 <file path=customXml/itemProps1.xml><?xml version="1.0" encoding="utf-8"?>
-<ds:datastoreItem xmlns:ds="http://schemas.openxmlformats.org/officeDocument/2006/customXml" ds:itemID="{9972B558-E887-4396-80A5-0B3063BB0AA5}">
+<ds:datastoreItem xmlns:ds="http://schemas.openxmlformats.org/officeDocument/2006/customXml" ds:itemID="{28EFE607-29E5-4830-91C2-52C7DF7A4637}">
   <ds:schemaRefs>
     <ds:schemaRef ds:uri="http://schemas.openxmlformats.org/officeDocument/2006/bibliography"/>
   </ds:schemaRefs>

</xml_diff>